<commit_message>
2 eval 04-12-20 b
</commit_message>
<xml_diff>
--- a/2 evaluacion/Ejercicios 2 evaluación.docx
+++ b/2 evaluacion/Ejercicios 2 evaluación.docx
@@ -95,19 +95,541 @@
     <w:p>
       <w:pPr>
         <w:pStyle w:val="Normal"/>
-        <w:rPr>
-          <w:rFonts w:ascii="Calibri" w:hAnsi="Calibri" w:eastAsia="Calibri" w:cs="Calibri"/>
-          <w:b w:val="0"/>
-          <w:bCs w:val="0"/>
-          <w:i w:val="0"/>
-          <w:iCs w:val="0"/>
-          <w:noProof w:val="0"/>
-          <w:color w:val="000000" w:themeColor="text1" w:themeTint="FF" w:themeShade="FF"/>
+        <w:spacing w:after="160" w:line="259" w:lineRule="auto"/>
+        <w:rPr>
+          <w:rFonts w:ascii="Calibri" w:hAnsi="Calibri" w:eastAsia="Calibri" w:cs="Calibri"/>
+          <w:b w:val="0"/>
+          <w:bCs w:val="0"/>
+          <w:i w:val="0"/>
+          <w:iCs w:val="0"/>
+          <w:noProof w:val="0"/>
+          <w:color w:val="770088"/>
           <w:sz w:val="24"/>
           <w:szCs w:val="24"/>
           <w:lang w:val="es-ES"/>
         </w:rPr>
       </w:pPr>
+      <w:hyperlink r:id="R52999daf5b464d29">
+        <w:r>
+          <w:rPr>
+            <w:rStyle w:val="Hyperlink"/>
+            <w:rFonts w:ascii="Calibri" w:hAnsi="Calibri" w:eastAsia="Calibri" w:cs="Calibri"/>
+            <w:b w:val="0"/>
+            <w:bCs w:val="0"/>
+            <w:i w:val="0"/>
+            <w:iCs w:val="0"/>
+            <w:strike w:val="0"/>
+            <w:dstrike w:val="0"/>
+            <w:noProof w:val="0"/>
+            <w:color w:val="235A81"/>
+            <w:sz w:val="24"/>
+            <w:szCs w:val="24"/>
+            <w:u w:val="none"/>
+            <w:lang w:val="es-ES"/>
+          </w:rPr>
+          <w:t>SELECT</w:t>
+        </w:r>
+      </w:hyperlink>
+      <w:r>
+        <w:rPr>
+          <w:rFonts w:ascii="Calibri" w:hAnsi="Calibri" w:eastAsia="Calibri" w:cs="Calibri"/>
+          <w:b w:val="0"/>
+          <w:bCs w:val="0"/>
+          <w:i w:val="0"/>
+          <w:iCs w:val="0"/>
+          <w:noProof w:val="0"/>
+          <w:color w:val="444444"/>
+          <w:sz w:val="24"/>
+          <w:szCs w:val="24"/>
+          <w:lang w:val="es-ES"/>
+        </w:rPr>
+        <w:t xml:space="preserve"> </w:t>
+      </w:r>
+      <w:proofErr w:type="spellStart"/>
+      <w:r>
+        <w:rPr>
+          <w:rFonts w:ascii="Calibri" w:hAnsi="Calibri" w:eastAsia="Calibri" w:cs="Calibri"/>
+          <w:b w:val="0"/>
+          <w:bCs w:val="0"/>
+          <w:i w:val="0"/>
+          <w:iCs w:val="0"/>
+          <w:noProof w:val="0"/>
+          <w:color w:val="444444"/>
+          <w:sz w:val="24"/>
+          <w:szCs w:val="24"/>
+          <w:lang w:val="es-ES"/>
+        </w:rPr>
+        <w:t>monthname</w:t>
+      </w:r>
+      <w:proofErr w:type="spellEnd"/>
+      <w:r>
+        <w:rPr>
+          <w:rFonts w:ascii="Calibri" w:hAnsi="Calibri" w:eastAsia="Calibri" w:cs="Calibri"/>
+          <w:b w:val="0"/>
+          <w:bCs w:val="0"/>
+          <w:i w:val="0"/>
+          <w:iCs w:val="0"/>
+          <w:noProof w:val="0"/>
+          <w:color w:val="999977"/>
+          <w:sz w:val="24"/>
+          <w:szCs w:val="24"/>
+          <w:lang w:val="es-ES"/>
+        </w:rPr>
+        <w:t>(</w:t>
+      </w:r>
+      <w:r>
+        <w:rPr>
+          <w:rFonts w:ascii="Calibri" w:hAnsi="Calibri" w:eastAsia="Calibri" w:cs="Calibri"/>
+          <w:b w:val="0"/>
+          <w:bCs w:val="0"/>
+          <w:i w:val="0"/>
+          <w:iCs w:val="0"/>
+          <w:noProof w:val="0"/>
+          <w:color w:val="0055AA"/>
+          <w:sz w:val="24"/>
+          <w:szCs w:val="24"/>
+          <w:lang w:val="es-ES"/>
+        </w:rPr>
+        <w:t>`</w:t>
+      </w:r>
+      <w:proofErr w:type="spellStart"/>
+      <w:r>
+        <w:rPr>
+          <w:rFonts w:ascii="Calibri" w:hAnsi="Calibri" w:eastAsia="Calibri" w:cs="Calibri"/>
+          <w:b w:val="0"/>
+          <w:bCs w:val="0"/>
+          <w:i w:val="0"/>
+          <w:iCs w:val="0"/>
+          <w:noProof w:val="0"/>
+          <w:color w:val="0055AA"/>
+          <w:sz w:val="24"/>
+          <w:szCs w:val="24"/>
+          <w:lang w:val="es-ES"/>
+        </w:rPr>
+        <w:t>birthdate</w:t>
+      </w:r>
+      <w:proofErr w:type="spellEnd"/>
+      <w:r>
+        <w:rPr>
+          <w:rFonts w:ascii="Calibri" w:hAnsi="Calibri" w:eastAsia="Calibri" w:cs="Calibri"/>
+          <w:b w:val="0"/>
+          <w:bCs w:val="0"/>
+          <w:i w:val="0"/>
+          <w:iCs w:val="0"/>
+          <w:noProof w:val="0"/>
+          <w:color w:val="0055AA"/>
+          <w:sz w:val="24"/>
+          <w:szCs w:val="24"/>
+          <w:lang w:val="es-ES"/>
+        </w:rPr>
+        <w:t>`</w:t>
+      </w:r>
+      <w:r>
+        <w:rPr>
+          <w:rFonts w:ascii="Calibri" w:hAnsi="Calibri" w:eastAsia="Calibri" w:cs="Calibri"/>
+          <w:b w:val="0"/>
+          <w:bCs w:val="0"/>
+          <w:i w:val="0"/>
+          <w:iCs w:val="0"/>
+          <w:noProof w:val="0"/>
+          <w:color w:val="999977"/>
+          <w:sz w:val="24"/>
+          <w:szCs w:val="24"/>
+          <w:lang w:val="es-ES"/>
+        </w:rPr>
+        <w:t>)</w:t>
+      </w:r>
+      <w:r>
+        <w:rPr>
+          <w:rFonts w:ascii="Calibri" w:hAnsi="Calibri" w:eastAsia="Calibri" w:cs="Calibri"/>
+          <w:b w:val="0"/>
+          <w:bCs w:val="0"/>
+          <w:i w:val="0"/>
+          <w:iCs w:val="0"/>
+          <w:noProof w:val="0"/>
+          <w:color w:val="444444"/>
+          <w:sz w:val="24"/>
+          <w:szCs w:val="24"/>
+          <w:lang w:val="es-ES"/>
+        </w:rPr>
+        <w:t xml:space="preserve"> </w:t>
+      </w:r>
+      <w:r>
+        <w:rPr>
+          <w:rFonts w:ascii="Calibri" w:hAnsi="Calibri" w:eastAsia="Calibri" w:cs="Calibri"/>
+          <w:b w:val="0"/>
+          <w:bCs w:val="0"/>
+          <w:i w:val="0"/>
+          <w:iCs w:val="0"/>
+          <w:noProof w:val="0"/>
+          <w:color w:val="770088"/>
+          <w:sz w:val="24"/>
+          <w:szCs w:val="24"/>
+          <w:lang w:val="es-ES"/>
+        </w:rPr>
+        <w:t>as</w:t>
+      </w:r>
+      <w:r>
+        <w:rPr>
+          <w:rFonts w:ascii="Calibri" w:hAnsi="Calibri" w:eastAsia="Calibri" w:cs="Calibri"/>
+          <w:b w:val="0"/>
+          <w:bCs w:val="0"/>
+          <w:i w:val="0"/>
+          <w:iCs w:val="0"/>
+          <w:noProof w:val="0"/>
+          <w:color w:val="444444"/>
+          <w:sz w:val="24"/>
+          <w:szCs w:val="24"/>
+          <w:lang w:val="es-ES"/>
+        </w:rPr>
+        <w:t xml:space="preserve"> x, </w:t>
+      </w:r>
+      <w:hyperlink w:anchor="function_count" r:id="Rffe069317ea94e49">
+        <w:r>
+          <w:rPr>
+            <w:rStyle w:val="Hyperlink"/>
+            <w:rFonts w:ascii="Calibri" w:hAnsi="Calibri" w:eastAsia="Calibri" w:cs="Calibri"/>
+            <w:b w:val="0"/>
+            <w:bCs w:val="0"/>
+            <w:i w:val="0"/>
+            <w:iCs w:val="0"/>
+            <w:strike w:val="0"/>
+            <w:dstrike w:val="0"/>
+            <w:noProof w:val="0"/>
+            <w:color w:val="235A81"/>
+            <w:sz w:val="24"/>
+            <w:szCs w:val="24"/>
+            <w:u w:val="none"/>
+            <w:lang w:val="es-ES"/>
+          </w:rPr>
+          <w:t>count</w:t>
+        </w:r>
+      </w:hyperlink>
+      <w:r>
+        <w:rPr>
+          <w:rFonts w:ascii="Calibri" w:hAnsi="Calibri" w:eastAsia="Calibri" w:cs="Calibri"/>
+          <w:b w:val="0"/>
+          <w:bCs w:val="0"/>
+          <w:i w:val="0"/>
+          <w:iCs w:val="0"/>
+          <w:noProof w:val="0"/>
+          <w:color w:val="999977"/>
+          <w:sz w:val="24"/>
+          <w:szCs w:val="24"/>
+          <w:lang w:val="es-ES"/>
+        </w:rPr>
+        <w:t>(</w:t>
+      </w:r>
+      <w:r>
+        <w:rPr>
+          <w:rFonts w:ascii="Calibri" w:hAnsi="Calibri" w:eastAsia="Calibri" w:cs="Calibri"/>
+          <w:b w:val="0"/>
+          <w:bCs w:val="0"/>
+          <w:i w:val="0"/>
+          <w:iCs w:val="0"/>
+          <w:noProof w:val="0"/>
+          <w:color w:val="FF00FF"/>
+          <w:sz w:val="24"/>
+          <w:szCs w:val="24"/>
+          <w:lang w:val="es-ES"/>
+        </w:rPr>
+        <w:t>*</w:t>
+      </w:r>
+      <w:r>
+        <w:rPr>
+          <w:rFonts w:ascii="Calibri" w:hAnsi="Calibri" w:eastAsia="Calibri" w:cs="Calibri"/>
+          <w:b w:val="0"/>
+          <w:bCs w:val="0"/>
+          <w:i w:val="0"/>
+          <w:iCs w:val="0"/>
+          <w:noProof w:val="0"/>
+          <w:color w:val="999977"/>
+          <w:sz w:val="24"/>
+          <w:szCs w:val="24"/>
+          <w:lang w:val="es-ES"/>
+        </w:rPr>
+        <w:t>)</w:t>
+      </w:r>
+      <w:r>
+        <w:rPr>
+          <w:rFonts w:ascii="Calibri" w:hAnsi="Calibri" w:eastAsia="Calibri" w:cs="Calibri"/>
+          <w:b w:val="0"/>
+          <w:bCs w:val="0"/>
+          <w:i w:val="0"/>
+          <w:iCs w:val="0"/>
+          <w:noProof w:val="0"/>
+          <w:color w:val="444444"/>
+          <w:sz w:val="24"/>
+          <w:szCs w:val="24"/>
+          <w:lang w:val="es-ES"/>
+        </w:rPr>
+        <w:t xml:space="preserve"> </w:t>
+      </w:r>
+      <w:r>
+        <w:rPr>
+          <w:rFonts w:ascii="Calibri" w:hAnsi="Calibri" w:eastAsia="Calibri" w:cs="Calibri"/>
+          <w:b w:val="0"/>
+          <w:bCs w:val="0"/>
+          <w:i w:val="0"/>
+          <w:iCs w:val="0"/>
+          <w:noProof w:val="0"/>
+          <w:color w:val="770088"/>
+          <w:sz w:val="24"/>
+          <w:szCs w:val="24"/>
+          <w:lang w:val="es-ES"/>
+        </w:rPr>
+        <w:t>FROM</w:t>
+      </w:r>
+      <w:r>
+        <w:rPr>
+          <w:rFonts w:ascii="Calibri" w:hAnsi="Calibri" w:eastAsia="Calibri" w:cs="Calibri"/>
+          <w:b w:val="0"/>
+          <w:bCs w:val="0"/>
+          <w:i w:val="0"/>
+          <w:iCs w:val="0"/>
+          <w:noProof w:val="0"/>
+          <w:color w:val="444444"/>
+          <w:sz w:val="24"/>
+          <w:szCs w:val="24"/>
+          <w:lang w:val="es-ES"/>
+        </w:rPr>
+        <w:t xml:space="preserve"> </w:t>
+      </w:r>
+      <w:r>
+        <w:rPr>
+          <w:rFonts w:ascii="Calibri" w:hAnsi="Calibri" w:eastAsia="Calibri" w:cs="Calibri"/>
+          <w:b w:val="0"/>
+          <w:bCs w:val="0"/>
+          <w:i w:val="0"/>
+          <w:iCs w:val="0"/>
+          <w:noProof w:val="0"/>
+          <w:color w:val="0055AA"/>
+          <w:sz w:val="24"/>
+          <w:szCs w:val="24"/>
+          <w:lang w:val="es-ES"/>
+        </w:rPr>
+        <w:t>`</w:t>
+      </w:r>
+      <w:proofErr w:type="spellStart"/>
+      <w:r>
+        <w:rPr>
+          <w:rFonts w:ascii="Calibri" w:hAnsi="Calibri" w:eastAsia="Calibri" w:cs="Calibri"/>
+          <w:b w:val="0"/>
+          <w:bCs w:val="0"/>
+          <w:i w:val="0"/>
+          <w:iCs w:val="0"/>
+          <w:noProof w:val="0"/>
+          <w:color w:val="0055AA"/>
+          <w:sz w:val="24"/>
+          <w:szCs w:val="24"/>
+          <w:lang w:val="es-ES"/>
+        </w:rPr>
+        <w:t>person</w:t>
+      </w:r>
+      <w:proofErr w:type="spellEnd"/>
+      <w:r>
+        <w:rPr>
+          <w:rFonts w:ascii="Calibri" w:hAnsi="Calibri" w:eastAsia="Calibri" w:cs="Calibri"/>
+          <w:b w:val="0"/>
+          <w:bCs w:val="0"/>
+          <w:i w:val="0"/>
+          <w:iCs w:val="0"/>
+          <w:noProof w:val="0"/>
+          <w:color w:val="0055AA"/>
+          <w:sz w:val="24"/>
+          <w:szCs w:val="24"/>
+          <w:lang w:val="es-ES"/>
+        </w:rPr>
+        <w:t>`</w:t>
+      </w:r>
+      <w:r>
+        <w:rPr>
+          <w:rFonts w:ascii="Calibri" w:hAnsi="Calibri" w:eastAsia="Calibri" w:cs="Calibri"/>
+          <w:b w:val="0"/>
+          <w:bCs w:val="0"/>
+          <w:i w:val="0"/>
+          <w:iCs w:val="0"/>
+          <w:noProof w:val="0"/>
+          <w:color w:val="444444"/>
+          <w:sz w:val="24"/>
+          <w:szCs w:val="24"/>
+          <w:lang w:val="es-ES"/>
+        </w:rPr>
+        <w:t xml:space="preserve"> </w:t>
+      </w:r>
+      <w:r>
+        <w:rPr>
+          <w:rFonts w:ascii="Calibri" w:hAnsi="Calibri" w:eastAsia="Calibri" w:cs="Calibri"/>
+          <w:b w:val="0"/>
+          <w:bCs w:val="0"/>
+          <w:i w:val="0"/>
+          <w:iCs w:val="0"/>
+          <w:noProof w:val="0"/>
+          <w:color w:val="770088"/>
+          <w:sz w:val="24"/>
+          <w:szCs w:val="24"/>
+          <w:lang w:val="es-ES"/>
+        </w:rPr>
+        <w:t>WHERE</w:t>
+      </w:r>
+      <w:r>
+        <w:rPr>
+          <w:rFonts w:ascii="Calibri" w:hAnsi="Calibri" w:eastAsia="Calibri" w:cs="Calibri"/>
+          <w:b w:val="0"/>
+          <w:bCs w:val="0"/>
+          <w:i w:val="0"/>
+          <w:iCs w:val="0"/>
+          <w:noProof w:val="0"/>
+          <w:color w:val="444444"/>
+          <w:sz w:val="24"/>
+          <w:szCs w:val="24"/>
+          <w:lang w:val="es-ES"/>
+        </w:rPr>
+        <w:t xml:space="preserve"> </w:t>
+      </w:r>
+      <w:hyperlink r:id="R4ec37dd4cfbc4d12">
+        <w:r>
+          <w:rPr>
+            <w:rStyle w:val="Hyperlink"/>
+            <w:rFonts w:ascii="Calibri" w:hAnsi="Calibri" w:eastAsia="Calibri" w:cs="Calibri"/>
+            <w:b w:val="0"/>
+            <w:bCs w:val="0"/>
+            <w:i w:val="0"/>
+            <w:iCs w:val="0"/>
+            <w:strike w:val="0"/>
+            <w:dstrike w:val="0"/>
+            <w:noProof w:val="0"/>
+            <w:color w:val="235A81"/>
+            <w:sz w:val="24"/>
+            <w:szCs w:val="24"/>
+            <w:u w:val="none"/>
+            <w:lang w:val="es-ES"/>
+          </w:rPr>
+          <w:t>year</w:t>
+        </w:r>
+      </w:hyperlink>
+      <w:r>
+        <w:rPr>
+          <w:rFonts w:ascii="Calibri" w:hAnsi="Calibri" w:eastAsia="Calibri" w:cs="Calibri"/>
+          <w:b w:val="0"/>
+          <w:bCs w:val="0"/>
+          <w:i w:val="0"/>
+          <w:iCs w:val="0"/>
+          <w:noProof w:val="0"/>
+          <w:color w:val="999977"/>
+          <w:sz w:val="24"/>
+          <w:szCs w:val="24"/>
+          <w:lang w:val="es-ES"/>
+        </w:rPr>
+        <w:t>(</w:t>
+      </w:r>
+      <w:r>
+        <w:rPr>
+          <w:rFonts w:ascii="Calibri" w:hAnsi="Calibri" w:eastAsia="Calibri" w:cs="Calibri"/>
+          <w:b w:val="0"/>
+          <w:bCs w:val="0"/>
+          <w:i w:val="0"/>
+          <w:iCs w:val="0"/>
+          <w:noProof w:val="0"/>
+          <w:color w:val="0055AA"/>
+          <w:sz w:val="24"/>
+          <w:szCs w:val="24"/>
+          <w:lang w:val="es-ES"/>
+        </w:rPr>
+        <w:t>`</w:t>
+      </w:r>
+      <w:proofErr w:type="spellStart"/>
+      <w:r>
+        <w:rPr>
+          <w:rFonts w:ascii="Calibri" w:hAnsi="Calibri" w:eastAsia="Calibri" w:cs="Calibri"/>
+          <w:b w:val="0"/>
+          <w:bCs w:val="0"/>
+          <w:i w:val="0"/>
+          <w:iCs w:val="0"/>
+          <w:noProof w:val="0"/>
+          <w:color w:val="0055AA"/>
+          <w:sz w:val="24"/>
+          <w:szCs w:val="24"/>
+          <w:lang w:val="es-ES"/>
+        </w:rPr>
+        <w:t>birthdate</w:t>
+      </w:r>
+      <w:proofErr w:type="spellEnd"/>
+      <w:r>
+        <w:rPr>
+          <w:rFonts w:ascii="Calibri" w:hAnsi="Calibri" w:eastAsia="Calibri" w:cs="Calibri"/>
+          <w:b w:val="0"/>
+          <w:bCs w:val="0"/>
+          <w:i w:val="0"/>
+          <w:iCs w:val="0"/>
+          <w:noProof w:val="0"/>
+          <w:color w:val="0055AA"/>
+          <w:sz w:val="24"/>
+          <w:szCs w:val="24"/>
+          <w:lang w:val="es-ES"/>
+        </w:rPr>
+        <w:t>`</w:t>
+      </w:r>
+      <w:r>
+        <w:rPr>
+          <w:rFonts w:ascii="Calibri" w:hAnsi="Calibri" w:eastAsia="Calibri" w:cs="Calibri"/>
+          <w:b w:val="0"/>
+          <w:bCs w:val="0"/>
+          <w:i w:val="0"/>
+          <w:iCs w:val="0"/>
+          <w:noProof w:val="0"/>
+          <w:color w:val="999977"/>
+          <w:sz w:val="24"/>
+          <w:szCs w:val="24"/>
+          <w:lang w:val="es-ES"/>
+        </w:rPr>
+        <w:t>)</w:t>
+      </w:r>
+      <w:r>
+        <w:rPr>
+          <w:rFonts w:ascii="Calibri" w:hAnsi="Calibri" w:eastAsia="Calibri" w:cs="Calibri"/>
+          <w:b w:val="0"/>
+          <w:bCs w:val="0"/>
+          <w:i w:val="0"/>
+          <w:iCs w:val="0"/>
+          <w:noProof w:val="0"/>
+          <w:color w:val="444444"/>
+          <w:sz w:val="24"/>
+          <w:szCs w:val="24"/>
+          <w:lang w:val="es-ES"/>
+        </w:rPr>
+        <w:t xml:space="preserve"> </w:t>
+      </w:r>
+      <w:r>
+        <w:rPr>
+          <w:rFonts w:ascii="Calibri" w:hAnsi="Calibri" w:eastAsia="Calibri" w:cs="Calibri"/>
+          <w:b w:val="0"/>
+          <w:bCs w:val="0"/>
+          <w:i w:val="0"/>
+          <w:iCs w:val="0"/>
+          <w:noProof w:val="0"/>
+          <w:color w:val="FF00FF"/>
+          <w:sz w:val="24"/>
+          <w:szCs w:val="24"/>
+          <w:lang w:val="es-ES"/>
+        </w:rPr>
+        <w:t>&gt;</w:t>
+      </w:r>
+      <w:r>
+        <w:rPr>
+          <w:rFonts w:ascii="Calibri" w:hAnsi="Calibri" w:eastAsia="Calibri" w:cs="Calibri"/>
+          <w:b w:val="0"/>
+          <w:bCs w:val="0"/>
+          <w:i w:val="0"/>
+          <w:iCs w:val="0"/>
+          <w:noProof w:val="0"/>
+          <w:color w:val="444444"/>
+          <w:sz w:val="24"/>
+          <w:szCs w:val="24"/>
+          <w:lang w:val="es-ES"/>
+        </w:rPr>
+        <w:t xml:space="preserve"> </w:t>
+      </w:r>
       <w:r>
         <w:rPr>
           <w:rFonts w:ascii="Calibri" w:hAnsi="Calibri" w:eastAsia="Calibri" w:cs="Calibri"/>
@@ -117,56 +639,362 @@
           <w:iCs w:val="0"/>
           <w:noProof w:val="0"/>
           <w:color w:val="116644"/>
-          <w:sz w:val="28"/>
-          <w:szCs w:val="28"/>
-          <w:lang w:val="es-ES"/>
-        </w:rPr>
-        <w:t>E</w:t>
-      </w:r>
-      <w:r>
-        <w:rPr>
-          <w:rFonts w:ascii="Calibri" w:hAnsi="Calibri" w:eastAsia="Calibri" w:cs="Calibri"/>
-          <w:b w:val="1"/>
-          <w:bCs w:val="1"/>
-          <w:i w:val="0"/>
-          <w:iCs w:val="0"/>
-          <w:noProof w:val="0"/>
-          <w:color w:val="000000" w:themeColor="text1" w:themeTint="FF" w:themeShade="FF"/>
-          <w:sz w:val="24"/>
-          <w:szCs w:val="24"/>
-          <w:lang w:val="es-ES"/>
-        </w:rPr>
-        <w:t xml:space="preserve">jercicio 2 ¿Los municipios  </w:t>
-      </w:r>
-      <w:r>
-        <w:rPr>
-          <w:rFonts w:ascii="Calibri" w:hAnsi="Calibri" w:eastAsia="Calibri" w:cs="Calibri"/>
-          <w:b w:val="1"/>
-          <w:bCs w:val="1"/>
-          <w:i w:val="0"/>
-          <w:iCs w:val="0"/>
-          <w:noProof w:val="0"/>
-          <w:color w:val="000000" w:themeColor="text1" w:themeTint="FF" w:themeShade="FF"/>
-          <w:sz w:val="24"/>
-          <w:szCs w:val="24"/>
-          <w:lang w:val="es-ES"/>
-        </w:rPr>
-        <w:t>dónde,</w:t>
-      </w:r>
-      <w:r>
-        <w:rPr>
-          <w:rFonts w:ascii="Calibri" w:hAnsi="Calibri" w:eastAsia="Calibri" w:cs="Calibri"/>
-          <w:b w:val="1"/>
-          <w:bCs w:val="1"/>
-          <w:i w:val="0"/>
-          <w:iCs w:val="0"/>
-          <w:noProof w:val="0"/>
-          <w:color w:val="000000" w:themeColor="text1" w:themeTint="FF" w:themeShade="FF"/>
-          <w:sz w:val="24"/>
-          <w:szCs w:val="24"/>
-          <w:lang w:val="es-ES"/>
-        </w:rPr>
-        <w:t xml:space="preserve"> estudian más de un alumno en el curso actual).</w:t>
+          <w:sz w:val="24"/>
+          <w:szCs w:val="24"/>
+          <w:lang w:val="es-ES"/>
+        </w:rPr>
+        <w:t>2000</w:t>
+      </w:r>
+      <w:r>
+        <w:rPr>
+          <w:rFonts w:ascii="Calibri" w:hAnsi="Calibri" w:eastAsia="Calibri" w:cs="Calibri"/>
+          <w:b w:val="0"/>
+          <w:bCs w:val="0"/>
+          <w:i w:val="0"/>
+          <w:iCs w:val="0"/>
+          <w:noProof w:val="0"/>
+          <w:color w:val="444444"/>
+          <w:sz w:val="24"/>
+          <w:szCs w:val="24"/>
+          <w:lang w:val="es-ES"/>
+        </w:rPr>
+        <w:t xml:space="preserve"> </w:t>
+      </w:r>
+      <w:r>
+        <w:rPr>
+          <w:rFonts w:ascii="Calibri" w:hAnsi="Calibri" w:eastAsia="Calibri" w:cs="Calibri"/>
+          <w:b w:val="0"/>
+          <w:bCs w:val="0"/>
+          <w:i w:val="0"/>
+          <w:iCs w:val="0"/>
+          <w:noProof w:val="0"/>
+          <w:color w:val="770088"/>
+          <w:sz w:val="24"/>
+          <w:szCs w:val="24"/>
+          <w:lang w:val="es-ES"/>
+        </w:rPr>
+        <w:t>GROUP</w:t>
+      </w:r>
+      <w:r>
+        <w:rPr>
+          <w:rFonts w:ascii="Calibri" w:hAnsi="Calibri" w:eastAsia="Calibri" w:cs="Calibri"/>
+          <w:b w:val="0"/>
+          <w:bCs w:val="0"/>
+          <w:i w:val="0"/>
+          <w:iCs w:val="0"/>
+          <w:noProof w:val="0"/>
+          <w:color w:val="444444"/>
+          <w:sz w:val="24"/>
+          <w:szCs w:val="24"/>
+          <w:lang w:val="es-ES"/>
+        </w:rPr>
+        <w:t xml:space="preserve"> </w:t>
+      </w:r>
+      <w:r>
+        <w:rPr>
+          <w:rFonts w:ascii="Calibri" w:hAnsi="Calibri" w:eastAsia="Calibri" w:cs="Calibri"/>
+          <w:b w:val="0"/>
+          <w:bCs w:val="0"/>
+          <w:i w:val="0"/>
+          <w:iCs w:val="0"/>
+          <w:noProof w:val="0"/>
+          <w:color w:val="770088"/>
+          <w:sz w:val="24"/>
+          <w:szCs w:val="24"/>
+          <w:lang w:val="es-ES"/>
+        </w:rPr>
+        <w:t>BY</w:t>
+      </w:r>
+      <w:r>
+        <w:rPr>
+          <w:rFonts w:ascii="Calibri" w:hAnsi="Calibri" w:eastAsia="Calibri" w:cs="Calibri"/>
+          <w:b w:val="0"/>
+          <w:bCs w:val="0"/>
+          <w:i w:val="0"/>
+          <w:iCs w:val="0"/>
+          <w:noProof w:val="0"/>
+          <w:color w:val="444444"/>
+          <w:sz w:val="24"/>
+          <w:szCs w:val="24"/>
+          <w:lang w:val="es-ES"/>
+        </w:rPr>
+        <w:t xml:space="preserve"> x </w:t>
+      </w:r>
+      <w:r>
+        <w:rPr>
+          <w:rFonts w:ascii="Calibri" w:hAnsi="Calibri" w:eastAsia="Calibri" w:cs="Calibri"/>
+          <w:b w:val="0"/>
+          <w:bCs w:val="0"/>
+          <w:i w:val="0"/>
+          <w:iCs w:val="0"/>
+          <w:noProof w:val="0"/>
+          <w:color w:val="770088"/>
+          <w:sz w:val="24"/>
+          <w:szCs w:val="24"/>
+          <w:lang w:val="es-ES"/>
+        </w:rPr>
+        <w:t>HAVING</w:t>
+      </w:r>
+      <w:r>
+        <w:rPr>
+          <w:rFonts w:ascii="Calibri" w:hAnsi="Calibri" w:eastAsia="Calibri" w:cs="Calibri"/>
+          <w:b w:val="0"/>
+          <w:bCs w:val="0"/>
+          <w:i w:val="0"/>
+          <w:iCs w:val="0"/>
+          <w:noProof w:val="0"/>
+          <w:color w:val="444444"/>
+          <w:sz w:val="24"/>
+          <w:szCs w:val="24"/>
+          <w:lang w:val="es-ES"/>
+        </w:rPr>
+        <w:t xml:space="preserve"> </w:t>
+      </w:r>
+      <w:hyperlink w:anchor="function_count" r:id="R9c5dad11fb7e4105">
+        <w:r>
+          <w:rPr>
+            <w:rStyle w:val="Hyperlink"/>
+            <w:rFonts w:ascii="Calibri" w:hAnsi="Calibri" w:eastAsia="Calibri" w:cs="Calibri"/>
+            <w:b w:val="0"/>
+            <w:bCs w:val="0"/>
+            <w:i w:val="0"/>
+            <w:iCs w:val="0"/>
+            <w:strike w:val="0"/>
+            <w:dstrike w:val="0"/>
+            <w:noProof w:val="0"/>
+            <w:color w:val="235A81"/>
+            <w:sz w:val="24"/>
+            <w:szCs w:val="24"/>
+            <w:u w:val="none"/>
+            <w:lang w:val="es-ES"/>
+          </w:rPr>
+          <w:t>count</w:t>
+        </w:r>
+      </w:hyperlink>
+      <w:r>
+        <w:rPr>
+          <w:rFonts w:ascii="Calibri" w:hAnsi="Calibri" w:eastAsia="Calibri" w:cs="Calibri"/>
+          <w:b w:val="0"/>
+          <w:bCs w:val="0"/>
+          <w:i w:val="0"/>
+          <w:iCs w:val="0"/>
+          <w:noProof w:val="0"/>
+          <w:color w:val="999977"/>
+          <w:sz w:val="24"/>
+          <w:szCs w:val="24"/>
+          <w:lang w:val="es-ES"/>
+        </w:rPr>
+        <w:t>(</w:t>
+      </w:r>
+      <w:r>
+        <w:rPr>
+          <w:rFonts w:ascii="Calibri" w:hAnsi="Calibri" w:eastAsia="Calibri" w:cs="Calibri"/>
+          <w:b w:val="0"/>
+          <w:bCs w:val="0"/>
+          <w:i w:val="0"/>
+          <w:iCs w:val="0"/>
+          <w:noProof w:val="0"/>
+          <w:color w:val="FF00FF"/>
+          <w:sz w:val="24"/>
+          <w:szCs w:val="24"/>
+          <w:lang w:val="es-ES"/>
+        </w:rPr>
+        <w:t>*</w:t>
+      </w:r>
+      <w:r>
+        <w:rPr>
+          <w:rFonts w:ascii="Calibri" w:hAnsi="Calibri" w:eastAsia="Calibri" w:cs="Calibri"/>
+          <w:b w:val="0"/>
+          <w:bCs w:val="0"/>
+          <w:i w:val="0"/>
+          <w:iCs w:val="0"/>
+          <w:noProof w:val="0"/>
+          <w:color w:val="999977"/>
+          <w:sz w:val="24"/>
+          <w:szCs w:val="24"/>
+          <w:lang w:val="es-ES"/>
+        </w:rPr>
+        <w:t>)</w:t>
+      </w:r>
+      <w:r>
+        <w:rPr>
+          <w:rFonts w:ascii="Calibri" w:hAnsi="Calibri" w:eastAsia="Calibri" w:cs="Calibri"/>
+          <w:b w:val="0"/>
+          <w:bCs w:val="0"/>
+          <w:i w:val="0"/>
+          <w:iCs w:val="0"/>
+          <w:noProof w:val="0"/>
+          <w:color w:val="444444"/>
+          <w:sz w:val="24"/>
+          <w:szCs w:val="24"/>
+          <w:lang w:val="es-ES"/>
+        </w:rPr>
+        <w:t xml:space="preserve"> </w:t>
+      </w:r>
+      <w:r>
+        <w:rPr>
+          <w:rFonts w:ascii="Calibri" w:hAnsi="Calibri" w:eastAsia="Calibri" w:cs="Calibri"/>
+          <w:b w:val="0"/>
+          <w:bCs w:val="0"/>
+          <w:i w:val="0"/>
+          <w:iCs w:val="0"/>
+          <w:noProof w:val="0"/>
+          <w:color w:val="FF00FF"/>
+          <w:sz w:val="24"/>
+          <w:szCs w:val="24"/>
+          <w:lang w:val="es-ES"/>
+        </w:rPr>
+        <w:t>&gt;</w:t>
+      </w:r>
+      <w:r>
+        <w:rPr>
+          <w:rFonts w:ascii="Calibri" w:hAnsi="Calibri" w:eastAsia="Calibri" w:cs="Calibri"/>
+          <w:b w:val="0"/>
+          <w:bCs w:val="0"/>
+          <w:i w:val="0"/>
+          <w:iCs w:val="0"/>
+          <w:noProof w:val="0"/>
+          <w:color w:val="444444"/>
+          <w:sz w:val="24"/>
+          <w:szCs w:val="24"/>
+          <w:lang w:val="es-ES"/>
+        </w:rPr>
+        <w:t xml:space="preserve"> </w:t>
+      </w:r>
+      <w:r>
+        <w:rPr>
+          <w:rFonts w:ascii="Calibri" w:hAnsi="Calibri" w:eastAsia="Calibri" w:cs="Calibri"/>
+          <w:b w:val="0"/>
+          <w:bCs w:val="0"/>
+          <w:i w:val="0"/>
+          <w:iCs w:val="0"/>
+          <w:noProof w:val="0"/>
+          <w:color w:val="116644"/>
+          <w:sz w:val="24"/>
+          <w:szCs w:val="24"/>
+          <w:lang w:val="es-ES"/>
+        </w:rPr>
+        <w:t>1</w:t>
+      </w:r>
+      <w:r>
+        <w:rPr>
+          <w:rFonts w:ascii="Calibri" w:hAnsi="Calibri" w:eastAsia="Calibri" w:cs="Calibri"/>
+          <w:b w:val="0"/>
+          <w:bCs w:val="0"/>
+          <w:i w:val="0"/>
+          <w:iCs w:val="0"/>
+          <w:noProof w:val="0"/>
+          <w:color w:val="444444"/>
+          <w:sz w:val="24"/>
+          <w:szCs w:val="24"/>
+          <w:lang w:val="es-ES"/>
+        </w:rPr>
+        <w:t xml:space="preserve"> </w:t>
+      </w:r>
+      <w:r>
+        <w:rPr>
+          <w:rFonts w:ascii="Calibri" w:hAnsi="Calibri" w:eastAsia="Calibri" w:cs="Calibri"/>
+          <w:b w:val="0"/>
+          <w:bCs w:val="0"/>
+          <w:i w:val="0"/>
+          <w:iCs w:val="0"/>
+          <w:noProof w:val="0"/>
+          <w:color w:val="770088"/>
+          <w:sz w:val="24"/>
+          <w:szCs w:val="24"/>
+          <w:lang w:val="es-ES"/>
+        </w:rPr>
+        <w:t>ORDER</w:t>
+      </w:r>
+      <w:r>
+        <w:rPr>
+          <w:rFonts w:ascii="Calibri" w:hAnsi="Calibri" w:eastAsia="Calibri" w:cs="Calibri"/>
+          <w:b w:val="0"/>
+          <w:bCs w:val="0"/>
+          <w:i w:val="0"/>
+          <w:iCs w:val="0"/>
+          <w:noProof w:val="0"/>
+          <w:color w:val="444444"/>
+          <w:sz w:val="24"/>
+          <w:szCs w:val="24"/>
+          <w:lang w:val="es-ES"/>
+        </w:rPr>
+        <w:t xml:space="preserve"> </w:t>
+      </w:r>
+      <w:r>
+        <w:rPr>
+          <w:rFonts w:ascii="Calibri" w:hAnsi="Calibri" w:eastAsia="Calibri" w:cs="Calibri"/>
+          <w:b w:val="0"/>
+          <w:bCs w:val="0"/>
+          <w:i w:val="0"/>
+          <w:iCs w:val="0"/>
+          <w:noProof w:val="0"/>
+          <w:color w:val="770088"/>
+          <w:sz w:val="24"/>
+          <w:szCs w:val="24"/>
+          <w:lang w:val="es-ES"/>
+        </w:rPr>
+        <w:t>BY</w:t>
+      </w:r>
+      <w:r>
+        <w:rPr>
+          <w:rFonts w:ascii="Calibri" w:hAnsi="Calibri" w:eastAsia="Calibri" w:cs="Calibri"/>
+          <w:b w:val="0"/>
+          <w:bCs w:val="0"/>
+          <w:i w:val="0"/>
+          <w:iCs w:val="0"/>
+          <w:noProof w:val="0"/>
+          <w:color w:val="444444"/>
+          <w:sz w:val="24"/>
+          <w:szCs w:val="24"/>
+          <w:lang w:val="es-ES"/>
+        </w:rPr>
+        <w:t xml:space="preserve"> </w:t>
+      </w:r>
+      <w:r>
+        <w:rPr>
+          <w:rFonts w:ascii="Calibri" w:hAnsi="Calibri" w:eastAsia="Calibri" w:cs="Calibri"/>
+          <w:b w:val="0"/>
+          <w:bCs w:val="0"/>
+          <w:i w:val="0"/>
+          <w:iCs w:val="0"/>
+          <w:noProof w:val="0"/>
+          <w:color w:val="116644"/>
+          <w:sz w:val="24"/>
+          <w:szCs w:val="24"/>
+          <w:lang w:val="es-ES"/>
+        </w:rPr>
+        <w:t>1</w:t>
+      </w:r>
+      <w:r>
+        <w:rPr>
+          <w:rFonts w:ascii="Calibri" w:hAnsi="Calibri" w:eastAsia="Calibri" w:cs="Calibri"/>
+          <w:b w:val="0"/>
+          <w:bCs w:val="0"/>
+          <w:i w:val="0"/>
+          <w:iCs w:val="0"/>
+          <w:noProof w:val="0"/>
+          <w:color w:val="444444"/>
+          <w:sz w:val="24"/>
+          <w:szCs w:val="24"/>
+          <w:lang w:val="es-ES"/>
+        </w:rPr>
+        <w:t xml:space="preserve"> </w:t>
+      </w:r>
+      <w:r>
+        <w:rPr>
+          <w:rFonts w:ascii="Calibri" w:hAnsi="Calibri" w:eastAsia="Calibri" w:cs="Calibri"/>
+          <w:b w:val="0"/>
+          <w:bCs w:val="0"/>
+          <w:i w:val="0"/>
+          <w:iCs w:val="0"/>
+          <w:noProof w:val="0"/>
+          <w:color w:val="770088"/>
+          <w:sz w:val="24"/>
+          <w:szCs w:val="24"/>
+          <w:lang w:val="es-ES"/>
+        </w:rPr>
+        <w:t>ASC</w:t>
       </w:r>
     </w:p>
     <w:p>
@@ -213,8 +1041,1871 @@
           <w:szCs w:val="24"/>
           <w:lang w:val="es-ES"/>
         </w:rPr>
+        <w:t xml:space="preserve">jercicio 2 ¿Los </w:t>
+      </w:r>
+      <w:r>
+        <w:rPr>
+          <w:rFonts w:ascii="Calibri" w:hAnsi="Calibri" w:eastAsia="Calibri" w:cs="Calibri"/>
+          <w:b w:val="1"/>
+          <w:bCs w:val="1"/>
+          <w:i w:val="0"/>
+          <w:iCs w:val="0"/>
+          <w:noProof w:val="0"/>
+          <w:color w:val="000000" w:themeColor="text1" w:themeTint="FF" w:themeShade="FF"/>
+          <w:sz w:val="24"/>
+          <w:szCs w:val="24"/>
+          <w:lang w:val="es-ES"/>
+        </w:rPr>
+        <w:t>municipios dónde</w:t>
+      </w:r>
+      <w:r>
+        <w:rPr>
+          <w:rFonts w:ascii="Calibri" w:hAnsi="Calibri" w:eastAsia="Calibri" w:cs="Calibri"/>
+          <w:b w:val="1"/>
+          <w:bCs w:val="1"/>
+          <w:i w:val="0"/>
+          <w:iCs w:val="0"/>
+          <w:noProof w:val="0"/>
+          <w:color w:val="000000" w:themeColor="text1" w:themeTint="FF" w:themeShade="FF"/>
+          <w:sz w:val="24"/>
+          <w:szCs w:val="24"/>
+          <w:lang w:val="es-ES"/>
+        </w:rPr>
+        <w:t>, estudian más de un alumno en el curso actual).</w:t>
+      </w:r>
+    </w:p>
+    <w:p>
+      <w:pPr>
+        <w:pStyle w:val="Normal"/>
+      </w:pPr>
+      <w:hyperlink r:id="R2b300bc3ea4c4cef">
+        <w:r>
+          <w:rPr>
+            <w:rStyle w:val="Hyperlink"/>
+            <w:rFonts w:ascii="Calibri" w:hAnsi="Calibri" w:eastAsia="Calibri" w:cs="Calibri"/>
+            <w:b w:val="0"/>
+            <w:bCs w:val="0"/>
+            <w:i w:val="0"/>
+            <w:iCs w:val="0"/>
+            <w:strike w:val="0"/>
+            <w:dstrike w:val="0"/>
+            <w:noProof w:val="0"/>
+            <w:color w:val="235A81"/>
+            <w:sz w:val="24"/>
+            <w:szCs w:val="24"/>
+            <w:u w:val="none"/>
+            <w:lang w:val="es-ES"/>
+          </w:rPr>
+          <w:t>SELECT</w:t>
+        </w:r>
+      </w:hyperlink>
+      <w:r>
+        <w:rPr>
+          <w:rFonts w:ascii="Calibri" w:hAnsi="Calibri" w:eastAsia="Calibri" w:cs="Calibri"/>
+          <w:b w:val="0"/>
+          <w:bCs w:val="0"/>
+          <w:i w:val="0"/>
+          <w:iCs w:val="0"/>
+          <w:noProof w:val="0"/>
+          <w:color w:val="444444"/>
+          <w:sz w:val="24"/>
+          <w:szCs w:val="24"/>
+          <w:lang w:val="es-ES"/>
+        </w:rPr>
+        <w:t xml:space="preserve"> </w:t>
+      </w:r>
+      <w:proofErr w:type="spellStart"/>
+      <w:r>
+        <w:rPr>
+          <w:rFonts w:ascii="Calibri" w:hAnsi="Calibri" w:eastAsia="Calibri" w:cs="Calibri"/>
+          <w:b w:val="0"/>
+          <w:bCs w:val="0"/>
+          <w:i w:val="0"/>
+          <w:iCs w:val="0"/>
+          <w:noProof w:val="0"/>
+          <w:color w:val="444444"/>
+          <w:sz w:val="24"/>
+          <w:szCs w:val="24"/>
+          <w:lang w:val="es-ES"/>
+        </w:rPr>
+        <w:t>m</w:t>
+      </w:r>
+      <w:r>
+        <w:rPr>
+          <w:rFonts w:ascii="Calibri" w:hAnsi="Calibri" w:eastAsia="Calibri" w:cs="Calibri"/>
+          <w:b w:val="0"/>
+          <w:bCs w:val="0"/>
+          <w:i w:val="0"/>
+          <w:iCs w:val="0"/>
+          <w:noProof w:val="0"/>
+          <w:color w:val="0055AA"/>
+          <w:sz w:val="24"/>
+          <w:szCs w:val="24"/>
+          <w:lang w:val="es-ES"/>
+        </w:rPr>
+        <w:t>.municipalityName</w:t>
+      </w:r>
+      <w:proofErr w:type="spellEnd"/>
+      <w:r>
+        <w:rPr>
+          <w:rFonts w:ascii="Calibri" w:hAnsi="Calibri" w:eastAsia="Calibri" w:cs="Calibri"/>
+          <w:b w:val="0"/>
+          <w:bCs w:val="0"/>
+          <w:i w:val="0"/>
+          <w:iCs w:val="0"/>
+          <w:noProof w:val="0"/>
+          <w:color w:val="444444"/>
+          <w:sz w:val="24"/>
+          <w:szCs w:val="24"/>
+          <w:lang w:val="es-ES"/>
+        </w:rPr>
+        <w:t xml:space="preserve"> </w:t>
+      </w:r>
+      <w:r>
+        <w:rPr>
+          <w:rFonts w:ascii="Calibri" w:hAnsi="Calibri" w:eastAsia="Calibri" w:cs="Calibri"/>
+          <w:b w:val="0"/>
+          <w:bCs w:val="0"/>
+          <w:i w:val="0"/>
+          <w:iCs w:val="0"/>
+          <w:noProof w:val="0"/>
+          <w:color w:val="770088"/>
+          <w:sz w:val="24"/>
+          <w:szCs w:val="24"/>
+          <w:lang w:val="es-ES"/>
+        </w:rPr>
+        <w:t>as</w:t>
+      </w:r>
+      <w:r>
+        <w:rPr>
+          <w:rFonts w:ascii="Calibri" w:hAnsi="Calibri" w:eastAsia="Calibri" w:cs="Calibri"/>
+          <w:b w:val="0"/>
+          <w:bCs w:val="0"/>
+          <w:i w:val="0"/>
+          <w:iCs w:val="0"/>
+          <w:noProof w:val="0"/>
+          <w:color w:val="444444"/>
+          <w:sz w:val="24"/>
+          <w:szCs w:val="24"/>
+          <w:lang w:val="es-ES"/>
+        </w:rPr>
+        <w:t xml:space="preserve"> municipio, </w:t>
+      </w:r>
+      <w:hyperlink w:anchor="function_count" r:id="Rfbfba895d40a48ae">
+        <w:r>
+          <w:rPr>
+            <w:rStyle w:val="Hyperlink"/>
+            <w:rFonts w:ascii="Calibri" w:hAnsi="Calibri" w:eastAsia="Calibri" w:cs="Calibri"/>
+            <w:b w:val="0"/>
+            <w:bCs w:val="0"/>
+            <w:i w:val="0"/>
+            <w:iCs w:val="0"/>
+            <w:strike w:val="0"/>
+            <w:dstrike w:val="0"/>
+            <w:noProof w:val="0"/>
+            <w:color w:val="235A81"/>
+            <w:sz w:val="24"/>
+            <w:szCs w:val="24"/>
+            <w:u w:val="none"/>
+            <w:lang w:val="es-ES"/>
+          </w:rPr>
+          <w:t>count</w:t>
+        </w:r>
+      </w:hyperlink>
+      <w:r>
+        <w:rPr>
+          <w:rFonts w:ascii="Calibri" w:hAnsi="Calibri" w:eastAsia="Calibri" w:cs="Calibri"/>
+          <w:b w:val="0"/>
+          <w:bCs w:val="0"/>
+          <w:i w:val="0"/>
+          <w:iCs w:val="0"/>
+          <w:noProof w:val="0"/>
+          <w:color w:val="999977"/>
+          <w:sz w:val="24"/>
+          <w:szCs w:val="24"/>
+          <w:lang w:val="es-ES"/>
+        </w:rPr>
+        <w:t>(</w:t>
+      </w:r>
+      <w:r>
+        <w:rPr>
+          <w:rFonts w:ascii="Calibri" w:hAnsi="Calibri" w:eastAsia="Calibri" w:cs="Calibri"/>
+          <w:b w:val="0"/>
+          <w:bCs w:val="0"/>
+          <w:i w:val="0"/>
+          <w:iCs w:val="0"/>
+          <w:noProof w:val="0"/>
+          <w:color w:val="FF00FF"/>
+          <w:sz w:val="24"/>
+          <w:szCs w:val="24"/>
+          <w:lang w:val="es-ES"/>
+        </w:rPr>
+        <w:t>*</w:t>
+      </w:r>
+      <w:r>
+        <w:rPr>
+          <w:rFonts w:ascii="Calibri" w:hAnsi="Calibri" w:eastAsia="Calibri" w:cs="Calibri"/>
+          <w:b w:val="0"/>
+          <w:bCs w:val="0"/>
+          <w:i w:val="0"/>
+          <w:iCs w:val="0"/>
+          <w:noProof w:val="0"/>
+          <w:color w:val="999977"/>
+          <w:sz w:val="24"/>
+          <w:szCs w:val="24"/>
+          <w:lang w:val="es-ES"/>
+        </w:rPr>
+        <w:t>)</w:t>
+      </w:r>
+      <w:r>
+        <w:rPr>
+          <w:rFonts w:ascii="Calibri" w:hAnsi="Calibri" w:eastAsia="Calibri" w:cs="Calibri"/>
+          <w:b w:val="0"/>
+          <w:bCs w:val="0"/>
+          <w:i w:val="0"/>
+          <w:iCs w:val="0"/>
+          <w:noProof w:val="0"/>
+          <w:color w:val="444444"/>
+          <w:sz w:val="24"/>
+          <w:szCs w:val="24"/>
+          <w:lang w:val="es-ES"/>
+        </w:rPr>
+        <w:t xml:space="preserve"> </w:t>
+      </w:r>
+      <w:r>
+        <w:rPr>
+          <w:rFonts w:ascii="Calibri" w:hAnsi="Calibri" w:eastAsia="Calibri" w:cs="Calibri"/>
+          <w:b w:val="0"/>
+          <w:bCs w:val="0"/>
+          <w:i w:val="0"/>
+          <w:iCs w:val="0"/>
+          <w:noProof w:val="0"/>
+          <w:color w:val="770088"/>
+          <w:sz w:val="24"/>
+          <w:szCs w:val="24"/>
+          <w:lang w:val="es-ES"/>
+        </w:rPr>
+        <w:t>as</w:t>
+      </w:r>
+      <w:r>
+        <w:rPr>
+          <w:rFonts w:ascii="Calibri" w:hAnsi="Calibri" w:eastAsia="Calibri" w:cs="Calibri"/>
+          <w:b w:val="0"/>
+          <w:bCs w:val="0"/>
+          <w:i w:val="0"/>
+          <w:iCs w:val="0"/>
+          <w:noProof w:val="0"/>
+          <w:color w:val="444444"/>
+          <w:sz w:val="24"/>
+          <w:szCs w:val="24"/>
+          <w:lang w:val="es-ES"/>
+        </w:rPr>
+        <w:t xml:space="preserve"> cuenta </w:t>
+      </w:r>
+      <w:r>
+        <w:rPr>
+          <w:rFonts w:ascii="Calibri" w:hAnsi="Calibri" w:eastAsia="Calibri" w:cs="Calibri"/>
+          <w:b w:val="0"/>
+          <w:bCs w:val="0"/>
+          <w:i w:val="0"/>
+          <w:iCs w:val="0"/>
+          <w:noProof w:val="0"/>
+          <w:color w:val="770088"/>
+          <w:sz w:val="24"/>
+          <w:szCs w:val="24"/>
+          <w:lang w:val="es-ES"/>
+        </w:rPr>
+        <w:t>FROM</w:t>
+      </w:r>
+      <w:r>
+        <w:rPr>
+          <w:rFonts w:ascii="Calibri" w:hAnsi="Calibri" w:eastAsia="Calibri" w:cs="Calibri"/>
+          <w:b w:val="0"/>
+          <w:bCs w:val="0"/>
+          <w:i w:val="0"/>
+          <w:iCs w:val="0"/>
+          <w:noProof w:val="0"/>
+          <w:color w:val="444444"/>
+          <w:sz w:val="24"/>
+          <w:szCs w:val="24"/>
+          <w:lang w:val="es-ES"/>
+        </w:rPr>
+        <w:t xml:space="preserve"> </w:t>
+      </w:r>
+      <w:r>
+        <w:rPr>
+          <w:rFonts w:ascii="Calibri" w:hAnsi="Calibri" w:eastAsia="Calibri" w:cs="Calibri"/>
+          <w:b w:val="0"/>
+          <w:bCs w:val="0"/>
+          <w:i w:val="0"/>
+          <w:iCs w:val="0"/>
+          <w:noProof w:val="0"/>
+          <w:color w:val="0055AA"/>
+          <w:sz w:val="24"/>
+          <w:szCs w:val="24"/>
+          <w:lang w:val="es-ES"/>
+        </w:rPr>
+        <w:t>`</w:t>
+      </w:r>
+      <w:proofErr w:type="spellStart"/>
+      <w:r>
+        <w:rPr>
+          <w:rFonts w:ascii="Calibri" w:hAnsi="Calibri" w:eastAsia="Calibri" w:cs="Calibri"/>
+          <w:b w:val="0"/>
+          <w:bCs w:val="0"/>
+          <w:i w:val="0"/>
+          <w:iCs w:val="0"/>
+          <w:noProof w:val="0"/>
+          <w:color w:val="0055AA"/>
+          <w:sz w:val="24"/>
+          <w:szCs w:val="24"/>
+          <w:lang w:val="es-ES"/>
+        </w:rPr>
+        <w:t>municipality</w:t>
+      </w:r>
+      <w:proofErr w:type="spellEnd"/>
+      <w:r>
+        <w:rPr>
+          <w:rFonts w:ascii="Calibri" w:hAnsi="Calibri" w:eastAsia="Calibri" w:cs="Calibri"/>
+          <w:b w:val="0"/>
+          <w:bCs w:val="0"/>
+          <w:i w:val="0"/>
+          <w:iCs w:val="0"/>
+          <w:noProof w:val="0"/>
+          <w:color w:val="0055AA"/>
+          <w:sz w:val="24"/>
+          <w:szCs w:val="24"/>
+          <w:lang w:val="es-ES"/>
+        </w:rPr>
+        <w:t>`</w:t>
+      </w:r>
+      <w:r>
+        <w:rPr>
+          <w:rFonts w:ascii="Calibri" w:hAnsi="Calibri" w:eastAsia="Calibri" w:cs="Calibri"/>
+          <w:b w:val="0"/>
+          <w:bCs w:val="0"/>
+          <w:i w:val="0"/>
+          <w:iCs w:val="0"/>
+          <w:noProof w:val="0"/>
+          <w:color w:val="444444"/>
+          <w:sz w:val="24"/>
+          <w:szCs w:val="24"/>
+          <w:lang w:val="es-ES"/>
+        </w:rPr>
+        <w:t xml:space="preserve"> m, </w:t>
+      </w:r>
+      <w:proofErr w:type="spellStart"/>
+      <w:r>
+        <w:rPr>
+          <w:rFonts w:ascii="Calibri" w:hAnsi="Calibri" w:eastAsia="Calibri" w:cs="Calibri"/>
+          <w:b w:val="0"/>
+          <w:bCs w:val="0"/>
+          <w:i w:val="0"/>
+          <w:iCs w:val="0"/>
+          <w:noProof w:val="0"/>
+          <w:color w:val="444444"/>
+          <w:sz w:val="24"/>
+          <w:szCs w:val="24"/>
+          <w:lang w:val="es-ES"/>
+        </w:rPr>
+        <w:t>person</w:t>
+      </w:r>
+      <w:proofErr w:type="spellEnd"/>
+      <w:r>
+        <w:rPr>
+          <w:rFonts w:ascii="Calibri" w:hAnsi="Calibri" w:eastAsia="Calibri" w:cs="Calibri"/>
+          <w:b w:val="0"/>
+          <w:bCs w:val="0"/>
+          <w:i w:val="0"/>
+          <w:iCs w:val="0"/>
+          <w:noProof w:val="0"/>
+          <w:color w:val="444444"/>
+          <w:sz w:val="24"/>
+          <w:szCs w:val="24"/>
+          <w:lang w:val="es-ES"/>
+        </w:rPr>
+        <w:t xml:space="preserve"> p, </w:t>
+      </w:r>
+      <w:proofErr w:type="spellStart"/>
+      <w:r>
+        <w:rPr>
+          <w:rFonts w:ascii="Calibri" w:hAnsi="Calibri" w:eastAsia="Calibri" w:cs="Calibri"/>
+          <w:b w:val="0"/>
+          <w:bCs w:val="0"/>
+          <w:i w:val="0"/>
+          <w:iCs w:val="0"/>
+          <w:noProof w:val="0"/>
+          <w:color w:val="444444"/>
+          <w:sz w:val="24"/>
+          <w:szCs w:val="24"/>
+          <w:lang w:val="es-ES"/>
+        </w:rPr>
+        <w:t>student</w:t>
+      </w:r>
+      <w:proofErr w:type="spellEnd"/>
+      <w:r>
+        <w:rPr>
+          <w:rFonts w:ascii="Calibri" w:hAnsi="Calibri" w:eastAsia="Calibri" w:cs="Calibri"/>
+          <w:b w:val="0"/>
+          <w:bCs w:val="0"/>
+          <w:i w:val="0"/>
+          <w:iCs w:val="0"/>
+          <w:noProof w:val="0"/>
+          <w:color w:val="444444"/>
+          <w:sz w:val="24"/>
+          <w:szCs w:val="24"/>
+          <w:lang w:val="es-ES"/>
+        </w:rPr>
+        <w:t xml:space="preserve"> s, </w:t>
+      </w:r>
+      <w:proofErr w:type="spellStart"/>
+      <w:r>
+        <w:rPr>
+          <w:rFonts w:ascii="Calibri" w:hAnsi="Calibri" w:eastAsia="Calibri" w:cs="Calibri"/>
+          <w:b w:val="0"/>
+          <w:bCs w:val="0"/>
+          <w:i w:val="0"/>
+          <w:iCs w:val="0"/>
+          <w:noProof w:val="0"/>
+          <w:color w:val="444444"/>
+          <w:sz w:val="24"/>
+          <w:szCs w:val="24"/>
+          <w:lang w:val="es-ES"/>
+        </w:rPr>
+        <w:t>postalcode</w:t>
+      </w:r>
+      <w:proofErr w:type="spellEnd"/>
+      <w:r>
+        <w:rPr>
+          <w:rFonts w:ascii="Calibri" w:hAnsi="Calibri" w:eastAsia="Calibri" w:cs="Calibri"/>
+          <w:b w:val="0"/>
+          <w:bCs w:val="0"/>
+          <w:i w:val="0"/>
+          <w:iCs w:val="0"/>
+          <w:noProof w:val="0"/>
+          <w:color w:val="444444"/>
+          <w:sz w:val="24"/>
+          <w:szCs w:val="24"/>
+          <w:lang w:val="es-ES"/>
+        </w:rPr>
+        <w:t xml:space="preserve"> c, </w:t>
+      </w:r>
+      <w:proofErr w:type="spellStart"/>
+      <w:r>
+        <w:rPr>
+          <w:rFonts w:ascii="Calibri" w:hAnsi="Calibri" w:eastAsia="Calibri" w:cs="Calibri"/>
+          <w:b w:val="0"/>
+          <w:bCs w:val="0"/>
+          <w:i w:val="0"/>
+          <w:iCs w:val="0"/>
+          <w:noProof w:val="0"/>
+          <w:color w:val="444444"/>
+          <w:sz w:val="24"/>
+          <w:szCs w:val="24"/>
+          <w:lang w:val="es-ES"/>
+        </w:rPr>
+        <w:t>postalcode_municipality</w:t>
+      </w:r>
+      <w:proofErr w:type="spellEnd"/>
+      <w:r>
+        <w:rPr>
+          <w:rFonts w:ascii="Calibri" w:hAnsi="Calibri" w:eastAsia="Calibri" w:cs="Calibri"/>
+          <w:b w:val="0"/>
+          <w:bCs w:val="0"/>
+          <w:i w:val="0"/>
+          <w:iCs w:val="0"/>
+          <w:noProof w:val="0"/>
+          <w:color w:val="444444"/>
+          <w:sz w:val="24"/>
+          <w:szCs w:val="24"/>
+          <w:lang w:val="es-ES"/>
+        </w:rPr>
+        <w:t xml:space="preserve"> d, </w:t>
+      </w:r>
+      <w:proofErr w:type="spellStart"/>
+      <w:r>
+        <w:rPr>
+          <w:rFonts w:ascii="Calibri" w:hAnsi="Calibri" w:eastAsia="Calibri" w:cs="Calibri"/>
+          <w:b w:val="0"/>
+          <w:bCs w:val="0"/>
+          <w:i w:val="0"/>
+          <w:iCs w:val="0"/>
+          <w:noProof w:val="0"/>
+          <w:color w:val="444444"/>
+          <w:sz w:val="24"/>
+          <w:szCs w:val="24"/>
+          <w:lang w:val="es-ES"/>
+        </w:rPr>
+        <w:t>school_year</w:t>
+      </w:r>
+      <w:proofErr w:type="spellEnd"/>
+      <w:r>
+        <w:rPr>
+          <w:rFonts w:ascii="Calibri" w:hAnsi="Calibri" w:eastAsia="Calibri" w:cs="Calibri"/>
+          <w:b w:val="0"/>
+          <w:bCs w:val="0"/>
+          <w:i w:val="0"/>
+          <w:iCs w:val="0"/>
+          <w:noProof w:val="0"/>
+          <w:color w:val="444444"/>
+          <w:sz w:val="24"/>
+          <w:szCs w:val="24"/>
+          <w:lang w:val="es-ES"/>
+        </w:rPr>
+        <w:t xml:space="preserve"> y </w:t>
+      </w:r>
+      <w:r>
+        <w:rPr>
+          <w:rFonts w:ascii="Calibri" w:hAnsi="Calibri" w:eastAsia="Calibri" w:cs="Calibri"/>
+          <w:b w:val="0"/>
+          <w:bCs w:val="0"/>
+          <w:i w:val="0"/>
+          <w:iCs w:val="0"/>
+          <w:noProof w:val="0"/>
+          <w:color w:val="770088"/>
+          <w:sz w:val="24"/>
+          <w:szCs w:val="24"/>
+          <w:lang w:val="es-ES"/>
+        </w:rPr>
+        <w:t>WHERE</w:t>
+      </w:r>
+      <w:r>
+        <w:rPr>
+          <w:rFonts w:ascii="Calibri" w:hAnsi="Calibri" w:eastAsia="Calibri" w:cs="Calibri"/>
+          <w:b w:val="0"/>
+          <w:bCs w:val="0"/>
+          <w:i w:val="0"/>
+          <w:iCs w:val="0"/>
+          <w:noProof w:val="0"/>
+          <w:color w:val="444444"/>
+          <w:sz w:val="24"/>
+          <w:szCs w:val="24"/>
+          <w:lang w:val="es-ES"/>
+        </w:rPr>
+        <w:t xml:space="preserve"> </w:t>
+      </w:r>
+      <w:proofErr w:type="spellStart"/>
+      <w:r>
+        <w:rPr>
+          <w:rFonts w:ascii="Calibri" w:hAnsi="Calibri" w:eastAsia="Calibri" w:cs="Calibri"/>
+          <w:b w:val="0"/>
+          <w:bCs w:val="0"/>
+          <w:i w:val="0"/>
+          <w:iCs w:val="0"/>
+          <w:noProof w:val="0"/>
+          <w:color w:val="444444"/>
+          <w:sz w:val="24"/>
+          <w:szCs w:val="24"/>
+          <w:lang w:val="es-ES"/>
+        </w:rPr>
+        <w:t>s</w:t>
+      </w:r>
+      <w:r>
+        <w:rPr>
+          <w:rFonts w:ascii="Calibri" w:hAnsi="Calibri" w:eastAsia="Calibri" w:cs="Calibri"/>
+          <w:b w:val="0"/>
+          <w:bCs w:val="0"/>
+          <w:i w:val="0"/>
+          <w:iCs w:val="0"/>
+          <w:noProof w:val="0"/>
+          <w:color w:val="0055AA"/>
+          <w:sz w:val="24"/>
+          <w:szCs w:val="24"/>
+          <w:lang w:val="es-ES"/>
+        </w:rPr>
+        <w:t>.idStudent</w:t>
+      </w:r>
+      <w:proofErr w:type="spellEnd"/>
+      <w:r>
+        <w:rPr>
+          <w:rFonts w:ascii="Calibri" w:hAnsi="Calibri" w:eastAsia="Calibri" w:cs="Calibri"/>
+          <w:b w:val="0"/>
+          <w:bCs w:val="0"/>
+          <w:i w:val="0"/>
+          <w:iCs w:val="0"/>
+          <w:noProof w:val="0"/>
+          <w:color w:val="444444"/>
+          <w:sz w:val="24"/>
+          <w:szCs w:val="24"/>
+          <w:lang w:val="es-ES"/>
+        </w:rPr>
+        <w:t xml:space="preserve"> </w:t>
+      </w:r>
+      <w:r>
+        <w:rPr>
+          <w:rFonts w:ascii="Calibri" w:hAnsi="Calibri" w:eastAsia="Calibri" w:cs="Calibri"/>
+          <w:b w:val="0"/>
+          <w:bCs w:val="0"/>
+          <w:i w:val="0"/>
+          <w:iCs w:val="0"/>
+          <w:noProof w:val="0"/>
+          <w:color w:val="FF00FF"/>
+          <w:sz w:val="24"/>
+          <w:szCs w:val="24"/>
+          <w:lang w:val="es-ES"/>
+        </w:rPr>
+        <w:t>=</w:t>
+      </w:r>
+      <w:r>
+        <w:rPr>
+          <w:rFonts w:ascii="Calibri" w:hAnsi="Calibri" w:eastAsia="Calibri" w:cs="Calibri"/>
+          <w:b w:val="0"/>
+          <w:bCs w:val="0"/>
+          <w:i w:val="0"/>
+          <w:iCs w:val="0"/>
+          <w:noProof w:val="0"/>
+          <w:color w:val="444444"/>
+          <w:sz w:val="24"/>
+          <w:szCs w:val="24"/>
+          <w:lang w:val="es-ES"/>
+        </w:rPr>
+        <w:t xml:space="preserve"> </w:t>
+      </w:r>
+      <w:proofErr w:type="spellStart"/>
+      <w:r>
+        <w:rPr>
+          <w:rFonts w:ascii="Calibri" w:hAnsi="Calibri" w:eastAsia="Calibri" w:cs="Calibri"/>
+          <w:b w:val="0"/>
+          <w:bCs w:val="0"/>
+          <w:i w:val="0"/>
+          <w:iCs w:val="0"/>
+          <w:noProof w:val="0"/>
+          <w:color w:val="444444"/>
+          <w:sz w:val="24"/>
+          <w:szCs w:val="24"/>
+          <w:lang w:val="es-ES"/>
+        </w:rPr>
+        <w:t>p</w:t>
+      </w:r>
+      <w:r>
+        <w:rPr>
+          <w:rFonts w:ascii="Calibri" w:hAnsi="Calibri" w:eastAsia="Calibri" w:cs="Calibri"/>
+          <w:b w:val="0"/>
+          <w:bCs w:val="0"/>
+          <w:i w:val="0"/>
+          <w:iCs w:val="0"/>
+          <w:noProof w:val="0"/>
+          <w:color w:val="0055AA"/>
+          <w:sz w:val="24"/>
+          <w:szCs w:val="24"/>
+          <w:lang w:val="es-ES"/>
+        </w:rPr>
+        <w:t>.idPersona</w:t>
+      </w:r>
+      <w:proofErr w:type="spellEnd"/>
+      <w:r>
+        <w:rPr>
+          <w:rFonts w:ascii="Calibri" w:hAnsi="Calibri" w:eastAsia="Calibri" w:cs="Calibri"/>
+          <w:b w:val="0"/>
+          <w:bCs w:val="0"/>
+          <w:i w:val="0"/>
+          <w:iCs w:val="0"/>
+          <w:noProof w:val="0"/>
+          <w:color w:val="444444"/>
+          <w:sz w:val="24"/>
+          <w:szCs w:val="24"/>
+          <w:lang w:val="es-ES"/>
+        </w:rPr>
+        <w:t xml:space="preserve"> </w:t>
+      </w:r>
+      <w:hyperlink w:anchor="operator_and" r:id="R19cf978ea7c34724">
+        <w:r>
+          <w:rPr>
+            <w:rStyle w:val="Hyperlink"/>
+            <w:rFonts w:ascii="Calibri" w:hAnsi="Calibri" w:eastAsia="Calibri" w:cs="Calibri"/>
+            <w:b w:val="0"/>
+            <w:bCs w:val="0"/>
+            <w:i w:val="0"/>
+            <w:iCs w:val="0"/>
+            <w:strike w:val="0"/>
+            <w:dstrike w:val="0"/>
+            <w:noProof w:val="0"/>
+            <w:color w:val="235A81"/>
+            <w:sz w:val="24"/>
+            <w:szCs w:val="24"/>
+            <w:u w:val="none"/>
+            <w:lang w:val="es-ES"/>
+          </w:rPr>
+          <w:t>AND</w:t>
+        </w:r>
+      </w:hyperlink>
+      <w:r>
+        <w:rPr>
+          <w:rFonts w:ascii="Calibri" w:hAnsi="Calibri" w:eastAsia="Calibri" w:cs="Calibri"/>
+          <w:b w:val="0"/>
+          <w:bCs w:val="0"/>
+          <w:i w:val="0"/>
+          <w:iCs w:val="0"/>
+          <w:noProof w:val="0"/>
+          <w:color w:val="444444"/>
+          <w:sz w:val="24"/>
+          <w:szCs w:val="24"/>
+          <w:lang w:val="es-ES"/>
+        </w:rPr>
+        <w:t xml:space="preserve"> </w:t>
+      </w:r>
+      <w:proofErr w:type="spellStart"/>
+      <w:r>
+        <w:rPr>
+          <w:rFonts w:ascii="Calibri" w:hAnsi="Calibri" w:eastAsia="Calibri" w:cs="Calibri"/>
+          <w:b w:val="0"/>
+          <w:bCs w:val="0"/>
+          <w:i w:val="0"/>
+          <w:iCs w:val="0"/>
+          <w:noProof w:val="0"/>
+          <w:color w:val="444444"/>
+          <w:sz w:val="24"/>
+          <w:szCs w:val="24"/>
+          <w:lang w:val="es-ES"/>
+        </w:rPr>
+        <w:t>p</w:t>
+      </w:r>
+      <w:r>
+        <w:rPr>
+          <w:rFonts w:ascii="Calibri" w:hAnsi="Calibri" w:eastAsia="Calibri" w:cs="Calibri"/>
+          <w:b w:val="0"/>
+          <w:bCs w:val="0"/>
+          <w:i w:val="0"/>
+          <w:iCs w:val="0"/>
+          <w:noProof w:val="0"/>
+          <w:color w:val="0055AA"/>
+          <w:sz w:val="24"/>
+          <w:szCs w:val="24"/>
+          <w:lang w:val="es-ES"/>
+        </w:rPr>
+        <w:t>.postalCode</w:t>
+      </w:r>
+      <w:proofErr w:type="spellEnd"/>
+      <w:r>
+        <w:rPr>
+          <w:rFonts w:ascii="Calibri" w:hAnsi="Calibri" w:eastAsia="Calibri" w:cs="Calibri"/>
+          <w:b w:val="0"/>
+          <w:bCs w:val="0"/>
+          <w:i w:val="0"/>
+          <w:iCs w:val="0"/>
+          <w:noProof w:val="0"/>
+          <w:color w:val="444444"/>
+          <w:sz w:val="24"/>
+          <w:szCs w:val="24"/>
+          <w:lang w:val="es-ES"/>
+        </w:rPr>
+        <w:t xml:space="preserve"> </w:t>
+      </w:r>
+      <w:r>
+        <w:rPr>
+          <w:rFonts w:ascii="Calibri" w:hAnsi="Calibri" w:eastAsia="Calibri" w:cs="Calibri"/>
+          <w:b w:val="0"/>
+          <w:bCs w:val="0"/>
+          <w:i w:val="0"/>
+          <w:iCs w:val="0"/>
+          <w:noProof w:val="0"/>
+          <w:color w:val="FF00FF"/>
+          <w:sz w:val="24"/>
+          <w:szCs w:val="24"/>
+          <w:lang w:val="es-ES"/>
+        </w:rPr>
+        <w:t>=</w:t>
+      </w:r>
+      <w:r>
+        <w:rPr>
+          <w:rFonts w:ascii="Calibri" w:hAnsi="Calibri" w:eastAsia="Calibri" w:cs="Calibri"/>
+          <w:b w:val="0"/>
+          <w:bCs w:val="0"/>
+          <w:i w:val="0"/>
+          <w:iCs w:val="0"/>
+          <w:noProof w:val="0"/>
+          <w:color w:val="444444"/>
+          <w:sz w:val="24"/>
+          <w:szCs w:val="24"/>
+          <w:lang w:val="es-ES"/>
+        </w:rPr>
+        <w:t xml:space="preserve"> </w:t>
+      </w:r>
+      <w:proofErr w:type="spellStart"/>
+      <w:r>
+        <w:rPr>
+          <w:rFonts w:ascii="Calibri" w:hAnsi="Calibri" w:eastAsia="Calibri" w:cs="Calibri"/>
+          <w:b w:val="0"/>
+          <w:bCs w:val="0"/>
+          <w:i w:val="0"/>
+          <w:iCs w:val="0"/>
+          <w:noProof w:val="0"/>
+          <w:color w:val="444444"/>
+          <w:sz w:val="24"/>
+          <w:szCs w:val="24"/>
+          <w:lang w:val="es-ES"/>
+        </w:rPr>
+        <w:t>c</w:t>
+      </w:r>
+      <w:r>
+        <w:rPr>
+          <w:rFonts w:ascii="Calibri" w:hAnsi="Calibri" w:eastAsia="Calibri" w:cs="Calibri"/>
+          <w:b w:val="0"/>
+          <w:bCs w:val="0"/>
+          <w:i w:val="0"/>
+          <w:iCs w:val="0"/>
+          <w:noProof w:val="0"/>
+          <w:color w:val="0055AA"/>
+          <w:sz w:val="24"/>
+          <w:szCs w:val="24"/>
+          <w:lang w:val="es-ES"/>
+        </w:rPr>
+        <w:t>.postalCode</w:t>
+      </w:r>
+      <w:proofErr w:type="spellEnd"/>
+      <w:r>
+        <w:rPr>
+          <w:rFonts w:ascii="Calibri" w:hAnsi="Calibri" w:eastAsia="Calibri" w:cs="Calibri"/>
+          <w:b w:val="0"/>
+          <w:bCs w:val="0"/>
+          <w:i w:val="0"/>
+          <w:iCs w:val="0"/>
+          <w:noProof w:val="0"/>
+          <w:color w:val="444444"/>
+          <w:sz w:val="24"/>
+          <w:szCs w:val="24"/>
+          <w:lang w:val="es-ES"/>
+        </w:rPr>
+        <w:t xml:space="preserve"> </w:t>
+      </w:r>
+      <w:hyperlink w:anchor="operator_and" r:id="Re8e5d752d6b44193">
+        <w:r>
+          <w:rPr>
+            <w:rStyle w:val="Hyperlink"/>
+            <w:rFonts w:ascii="Calibri" w:hAnsi="Calibri" w:eastAsia="Calibri" w:cs="Calibri"/>
+            <w:b w:val="0"/>
+            <w:bCs w:val="0"/>
+            <w:i w:val="0"/>
+            <w:iCs w:val="0"/>
+            <w:strike w:val="0"/>
+            <w:dstrike w:val="0"/>
+            <w:noProof w:val="0"/>
+            <w:color w:val="235A81"/>
+            <w:sz w:val="24"/>
+            <w:szCs w:val="24"/>
+            <w:u w:val="none"/>
+            <w:lang w:val="es-ES"/>
+          </w:rPr>
+          <w:t>AND</w:t>
+        </w:r>
+      </w:hyperlink>
+      <w:r>
+        <w:rPr>
+          <w:rFonts w:ascii="Calibri" w:hAnsi="Calibri" w:eastAsia="Calibri" w:cs="Calibri"/>
+          <w:b w:val="0"/>
+          <w:bCs w:val="0"/>
+          <w:i w:val="0"/>
+          <w:iCs w:val="0"/>
+          <w:noProof w:val="0"/>
+          <w:color w:val="444444"/>
+          <w:sz w:val="24"/>
+          <w:szCs w:val="24"/>
+          <w:lang w:val="es-ES"/>
+        </w:rPr>
+        <w:t xml:space="preserve"> </w:t>
+      </w:r>
+      <w:proofErr w:type="spellStart"/>
+      <w:r>
+        <w:rPr>
+          <w:rFonts w:ascii="Calibri" w:hAnsi="Calibri" w:eastAsia="Calibri" w:cs="Calibri"/>
+          <w:b w:val="0"/>
+          <w:bCs w:val="0"/>
+          <w:i w:val="0"/>
+          <w:iCs w:val="0"/>
+          <w:noProof w:val="0"/>
+          <w:color w:val="444444"/>
+          <w:sz w:val="24"/>
+          <w:szCs w:val="24"/>
+          <w:lang w:val="es-ES"/>
+        </w:rPr>
+        <w:t>c</w:t>
+      </w:r>
+      <w:r>
+        <w:rPr>
+          <w:rFonts w:ascii="Calibri" w:hAnsi="Calibri" w:eastAsia="Calibri" w:cs="Calibri"/>
+          <w:b w:val="0"/>
+          <w:bCs w:val="0"/>
+          <w:i w:val="0"/>
+          <w:iCs w:val="0"/>
+          <w:noProof w:val="0"/>
+          <w:color w:val="0055AA"/>
+          <w:sz w:val="24"/>
+          <w:szCs w:val="24"/>
+          <w:lang w:val="es-ES"/>
+        </w:rPr>
+        <w:t>.postalCode</w:t>
+      </w:r>
+      <w:proofErr w:type="spellEnd"/>
+      <w:r>
+        <w:rPr>
+          <w:rFonts w:ascii="Calibri" w:hAnsi="Calibri" w:eastAsia="Calibri" w:cs="Calibri"/>
+          <w:b w:val="0"/>
+          <w:bCs w:val="0"/>
+          <w:i w:val="0"/>
+          <w:iCs w:val="0"/>
+          <w:noProof w:val="0"/>
+          <w:color w:val="444444"/>
+          <w:sz w:val="24"/>
+          <w:szCs w:val="24"/>
+          <w:lang w:val="es-ES"/>
+        </w:rPr>
+        <w:t xml:space="preserve"> </w:t>
+      </w:r>
+      <w:r>
+        <w:rPr>
+          <w:rFonts w:ascii="Calibri" w:hAnsi="Calibri" w:eastAsia="Calibri" w:cs="Calibri"/>
+          <w:b w:val="0"/>
+          <w:bCs w:val="0"/>
+          <w:i w:val="0"/>
+          <w:iCs w:val="0"/>
+          <w:noProof w:val="0"/>
+          <w:color w:val="FF00FF"/>
+          <w:sz w:val="24"/>
+          <w:szCs w:val="24"/>
+          <w:lang w:val="es-ES"/>
+        </w:rPr>
+        <w:t>=</w:t>
+      </w:r>
+      <w:r>
+        <w:rPr>
+          <w:rFonts w:ascii="Calibri" w:hAnsi="Calibri" w:eastAsia="Calibri" w:cs="Calibri"/>
+          <w:b w:val="0"/>
+          <w:bCs w:val="0"/>
+          <w:i w:val="0"/>
+          <w:iCs w:val="0"/>
+          <w:noProof w:val="0"/>
+          <w:color w:val="444444"/>
+          <w:sz w:val="24"/>
+          <w:szCs w:val="24"/>
+          <w:lang w:val="es-ES"/>
+        </w:rPr>
+        <w:t xml:space="preserve"> </w:t>
+      </w:r>
+      <w:proofErr w:type="spellStart"/>
+      <w:r>
+        <w:rPr>
+          <w:rFonts w:ascii="Calibri" w:hAnsi="Calibri" w:eastAsia="Calibri" w:cs="Calibri"/>
+          <w:b w:val="0"/>
+          <w:bCs w:val="0"/>
+          <w:i w:val="0"/>
+          <w:iCs w:val="0"/>
+          <w:noProof w:val="0"/>
+          <w:color w:val="444444"/>
+          <w:sz w:val="24"/>
+          <w:szCs w:val="24"/>
+          <w:lang w:val="es-ES"/>
+        </w:rPr>
+        <w:t>d</w:t>
+      </w:r>
+      <w:r>
+        <w:rPr>
+          <w:rFonts w:ascii="Calibri" w:hAnsi="Calibri" w:eastAsia="Calibri" w:cs="Calibri"/>
+          <w:b w:val="0"/>
+          <w:bCs w:val="0"/>
+          <w:i w:val="0"/>
+          <w:iCs w:val="0"/>
+          <w:noProof w:val="0"/>
+          <w:color w:val="0055AA"/>
+          <w:sz w:val="24"/>
+          <w:szCs w:val="24"/>
+          <w:lang w:val="es-ES"/>
+        </w:rPr>
+        <w:t>.postalCode</w:t>
+      </w:r>
+      <w:proofErr w:type="spellEnd"/>
+      <w:r>
+        <w:rPr>
+          <w:rFonts w:ascii="Calibri" w:hAnsi="Calibri" w:eastAsia="Calibri" w:cs="Calibri"/>
+          <w:b w:val="0"/>
+          <w:bCs w:val="0"/>
+          <w:i w:val="0"/>
+          <w:iCs w:val="0"/>
+          <w:noProof w:val="0"/>
+          <w:color w:val="444444"/>
+          <w:sz w:val="24"/>
+          <w:szCs w:val="24"/>
+          <w:lang w:val="es-ES"/>
+        </w:rPr>
+        <w:t xml:space="preserve"> </w:t>
+      </w:r>
+      <w:hyperlink w:anchor="operator_and" r:id="R3680c263c6c94f92">
+        <w:r>
+          <w:rPr>
+            <w:rStyle w:val="Hyperlink"/>
+            <w:rFonts w:ascii="Calibri" w:hAnsi="Calibri" w:eastAsia="Calibri" w:cs="Calibri"/>
+            <w:b w:val="0"/>
+            <w:bCs w:val="0"/>
+            <w:i w:val="0"/>
+            <w:iCs w:val="0"/>
+            <w:strike w:val="0"/>
+            <w:dstrike w:val="0"/>
+            <w:noProof w:val="0"/>
+            <w:color w:val="235A81"/>
+            <w:sz w:val="24"/>
+            <w:szCs w:val="24"/>
+            <w:u w:val="none"/>
+            <w:lang w:val="es-ES"/>
+          </w:rPr>
+          <w:t>AND</w:t>
+        </w:r>
+      </w:hyperlink>
+      <w:r>
+        <w:rPr>
+          <w:rFonts w:ascii="Calibri" w:hAnsi="Calibri" w:eastAsia="Calibri" w:cs="Calibri"/>
+          <w:b w:val="0"/>
+          <w:bCs w:val="0"/>
+          <w:i w:val="0"/>
+          <w:iCs w:val="0"/>
+          <w:noProof w:val="0"/>
+          <w:color w:val="444444"/>
+          <w:sz w:val="24"/>
+          <w:szCs w:val="24"/>
+          <w:lang w:val="es-ES"/>
+        </w:rPr>
+        <w:t xml:space="preserve"> </w:t>
+      </w:r>
+      <w:proofErr w:type="spellStart"/>
+      <w:r>
+        <w:rPr>
+          <w:rFonts w:ascii="Calibri" w:hAnsi="Calibri" w:eastAsia="Calibri" w:cs="Calibri"/>
+          <w:b w:val="0"/>
+          <w:bCs w:val="0"/>
+          <w:i w:val="0"/>
+          <w:iCs w:val="0"/>
+          <w:noProof w:val="0"/>
+          <w:color w:val="444444"/>
+          <w:sz w:val="24"/>
+          <w:szCs w:val="24"/>
+          <w:lang w:val="es-ES"/>
+        </w:rPr>
+        <w:t>d</w:t>
+      </w:r>
+      <w:r>
+        <w:rPr>
+          <w:rFonts w:ascii="Calibri" w:hAnsi="Calibri" w:eastAsia="Calibri" w:cs="Calibri"/>
+          <w:b w:val="0"/>
+          <w:bCs w:val="0"/>
+          <w:i w:val="0"/>
+          <w:iCs w:val="0"/>
+          <w:noProof w:val="0"/>
+          <w:color w:val="0055AA"/>
+          <w:sz w:val="24"/>
+          <w:szCs w:val="24"/>
+          <w:lang w:val="es-ES"/>
+        </w:rPr>
+        <w:t>.idMunicipality</w:t>
+      </w:r>
+      <w:proofErr w:type="spellEnd"/>
+      <w:r>
+        <w:rPr>
+          <w:rFonts w:ascii="Calibri" w:hAnsi="Calibri" w:eastAsia="Calibri" w:cs="Calibri"/>
+          <w:b w:val="0"/>
+          <w:bCs w:val="0"/>
+          <w:i w:val="0"/>
+          <w:iCs w:val="0"/>
+          <w:noProof w:val="0"/>
+          <w:color w:val="444444"/>
+          <w:sz w:val="24"/>
+          <w:szCs w:val="24"/>
+          <w:lang w:val="es-ES"/>
+        </w:rPr>
+        <w:t xml:space="preserve"> </w:t>
+      </w:r>
+      <w:r>
+        <w:rPr>
+          <w:rFonts w:ascii="Calibri" w:hAnsi="Calibri" w:eastAsia="Calibri" w:cs="Calibri"/>
+          <w:b w:val="0"/>
+          <w:bCs w:val="0"/>
+          <w:i w:val="0"/>
+          <w:iCs w:val="0"/>
+          <w:noProof w:val="0"/>
+          <w:color w:val="FF00FF"/>
+          <w:sz w:val="24"/>
+          <w:szCs w:val="24"/>
+          <w:lang w:val="es-ES"/>
+        </w:rPr>
+        <w:t>=</w:t>
+      </w:r>
+      <w:r>
+        <w:rPr>
+          <w:rFonts w:ascii="Calibri" w:hAnsi="Calibri" w:eastAsia="Calibri" w:cs="Calibri"/>
+          <w:b w:val="0"/>
+          <w:bCs w:val="0"/>
+          <w:i w:val="0"/>
+          <w:iCs w:val="0"/>
+          <w:noProof w:val="0"/>
+          <w:color w:val="444444"/>
+          <w:sz w:val="24"/>
+          <w:szCs w:val="24"/>
+          <w:lang w:val="es-ES"/>
+        </w:rPr>
+        <w:t xml:space="preserve"> m.</w:t>
+      </w:r>
+      <w:r>
+        <w:rPr>
+          <w:rFonts w:ascii="Calibri" w:hAnsi="Calibri" w:eastAsia="Calibri" w:cs="Calibri"/>
+          <w:b w:val="0"/>
+          <w:bCs w:val="0"/>
+          <w:i w:val="0"/>
+          <w:iCs w:val="0"/>
+          <w:noProof w:val="0"/>
+          <w:color w:val="0055AA"/>
+          <w:sz w:val="24"/>
+          <w:szCs w:val="24"/>
+          <w:lang w:val="es-ES"/>
+        </w:rPr>
+        <w:t>`</w:t>
+      </w:r>
+      <w:proofErr w:type="spellStart"/>
+      <w:r>
+        <w:rPr>
+          <w:rFonts w:ascii="Calibri" w:hAnsi="Calibri" w:eastAsia="Calibri" w:cs="Calibri"/>
+          <w:b w:val="0"/>
+          <w:bCs w:val="0"/>
+          <w:i w:val="0"/>
+          <w:iCs w:val="0"/>
+          <w:noProof w:val="0"/>
+          <w:color w:val="0055AA"/>
+          <w:sz w:val="24"/>
+          <w:szCs w:val="24"/>
+          <w:lang w:val="es-ES"/>
+        </w:rPr>
+        <w:t>municipalityId</w:t>
+      </w:r>
+      <w:proofErr w:type="spellEnd"/>
+      <w:r>
+        <w:rPr>
+          <w:rFonts w:ascii="Calibri" w:hAnsi="Calibri" w:eastAsia="Calibri" w:cs="Calibri"/>
+          <w:b w:val="0"/>
+          <w:bCs w:val="0"/>
+          <w:i w:val="0"/>
+          <w:iCs w:val="0"/>
+          <w:noProof w:val="0"/>
+          <w:color w:val="0055AA"/>
+          <w:sz w:val="24"/>
+          <w:szCs w:val="24"/>
+          <w:lang w:val="es-ES"/>
+        </w:rPr>
+        <w:t>`</w:t>
+      </w:r>
+      <w:hyperlink w:anchor="operator_and" r:id="R858e8473d1c04a7a">
+        <w:r>
+          <w:rPr>
+            <w:rStyle w:val="Hyperlink"/>
+            <w:rFonts w:ascii="Calibri" w:hAnsi="Calibri" w:eastAsia="Calibri" w:cs="Calibri"/>
+            <w:b w:val="0"/>
+            <w:bCs w:val="0"/>
+            <w:i w:val="0"/>
+            <w:iCs w:val="0"/>
+            <w:strike w:val="0"/>
+            <w:dstrike w:val="0"/>
+            <w:noProof w:val="0"/>
+            <w:color w:val="235A81"/>
+            <w:sz w:val="24"/>
+            <w:szCs w:val="24"/>
+            <w:u w:val="none"/>
+            <w:lang w:val="es-ES"/>
+          </w:rPr>
+          <w:t>AND</w:t>
+        </w:r>
+      </w:hyperlink>
+      <w:r>
+        <w:rPr>
+          <w:rFonts w:ascii="Calibri" w:hAnsi="Calibri" w:eastAsia="Calibri" w:cs="Calibri"/>
+          <w:b w:val="0"/>
+          <w:bCs w:val="0"/>
+          <w:i w:val="0"/>
+          <w:iCs w:val="0"/>
+          <w:noProof w:val="0"/>
+          <w:color w:val="444444"/>
+          <w:sz w:val="24"/>
+          <w:szCs w:val="24"/>
+          <w:lang w:val="es-ES"/>
+        </w:rPr>
+        <w:t xml:space="preserve"> </w:t>
+      </w:r>
+      <w:proofErr w:type="spellStart"/>
+      <w:r>
+        <w:rPr>
+          <w:rFonts w:ascii="Calibri" w:hAnsi="Calibri" w:eastAsia="Calibri" w:cs="Calibri"/>
+          <w:b w:val="0"/>
+          <w:bCs w:val="0"/>
+          <w:i w:val="0"/>
+          <w:iCs w:val="0"/>
+          <w:noProof w:val="0"/>
+          <w:color w:val="444444"/>
+          <w:sz w:val="24"/>
+          <w:szCs w:val="24"/>
+          <w:lang w:val="es-ES"/>
+        </w:rPr>
+        <w:t>s</w:t>
+      </w:r>
+      <w:r>
+        <w:rPr>
+          <w:rFonts w:ascii="Calibri" w:hAnsi="Calibri" w:eastAsia="Calibri" w:cs="Calibri"/>
+          <w:b w:val="0"/>
+          <w:bCs w:val="0"/>
+          <w:i w:val="0"/>
+          <w:iCs w:val="0"/>
+          <w:noProof w:val="0"/>
+          <w:color w:val="0055AA"/>
+          <w:sz w:val="24"/>
+          <w:szCs w:val="24"/>
+          <w:lang w:val="es-ES"/>
+        </w:rPr>
+        <w:t>.idSchoolYear</w:t>
+      </w:r>
+      <w:proofErr w:type="spellEnd"/>
+      <w:r>
+        <w:rPr>
+          <w:rFonts w:ascii="Calibri" w:hAnsi="Calibri" w:eastAsia="Calibri" w:cs="Calibri"/>
+          <w:b w:val="0"/>
+          <w:bCs w:val="0"/>
+          <w:i w:val="0"/>
+          <w:iCs w:val="0"/>
+          <w:noProof w:val="0"/>
+          <w:color w:val="444444"/>
+          <w:sz w:val="24"/>
+          <w:szCs w:val="24"/>
+          <w:lang w:val="es-ES"/>
+        </w:rPr>
+        <w:t xml:space="preserve"> </w:t>
+      </w:r>
+      <w:r>
+        <w:rPr>
+          <w:rFonts w:ascii="Calibri" w:hAnsi="Calibri" w:eastAsia="Calibri" w:cs="Calibri"/>
+          <w:b w:val="0"/>
+          <w:bCs w:val="0"/>
+          <w:i w:val="0"/>
+          <w:iCs w:val="0"/>
+          <w:noProof w:val="0"/>
+          <w:color w:val="FF00FF"/>
+          <w:sz w:val="24"/>
+          <w:szCs w:val="24"/>
+          <w:lang w:val="es-ES"/>
+        </w:rPr>
+        <w:t>=</w:t>
+      </w:r>
+      <w:r>
+        <w:rPr>
+          <w:rFonts w:ascii="Calibri" w:hAnsi="Calibri" w:eastAsia="Calibri" w:cs="Calibri"/>
+          <w:b w:val="0"/>
+          <w:bCs w:val="0"/>
+          <w:i w:val="0"/>
+          <w:iCs w:val="0"/>
+          <w:noProof w:val="0"/>
+          <w:color w:val="444444"/>
+          <w:sz w:val="24"/>
+          <w:szCs w:val="24"/>
+          <w:lang w:val="es-ES"/>
+        </w:rPr>
+        <w:t xml:space="preserve"> </w:t>
+      </w:r>
+      <w:proofErr w:type="spellStart"/>
+      <w:r>
+        <w:rPr>
+          <w:rFonts w:ascii="Calibri" w:hAnsi="Calibri" w:eastAsia="Calibri" w:cs="Calibri"/>
+          <w:b w:val="0"/>
+          <w:bCs w:val="0"/>
+          <w:i w:val="0"/>
+          <w:iCs w:val="0"/>
+          <w:noProof w:val="0"/>
+          <w:color w:val="444444"/>
+          <w:sz w:val="24"/>
+          <w:szCs w:val="24"/>
+          <w:lang w:val="es-ES"/>
+        </w:rPr>
+        <w:t>y</w:t>
+      </w:r>
+      <w:r>
+        <w:rPr>
+          <w:rFonts w:ascii="Calibri" w:hAnsi="Calibri" w:eastAsia="Calibri" w:cs="Calibri"/>
+          <w:b w:val="0"/>
+          <w:bCs w:val="0"/>
+          <w:i w:val="0"/>
+          <w:iCs w:val="0"/>
+          <w:noProof w:val="0"/>
+          <w:color w:val="0055AA"/>
+          <w:sz w:val="24"/>
+          <w:szCs w:val="24"/>
+          <w:lang w:val="es-ES"/>
+        </w:rPr>
+        <w:t>.idSchoolYear</w:t>
+      </w:r>
+      <w:proofErr w:type="spellEnd"/>
+      <w:r>
+        <w:rPr>
+          <w:rFonts w:ascii="Calibri" w:hAnsi="Calibri" w:eastAsia="Calibri" w:cs="Calibri"/>
+          <w:b w:val="0"/>
+          <w:bCs w:val="0"/>
+          <w:i w:val="0"/>
+          <w:iCs w:val="0"/>
+          <w:noProof w:val="0"/>
+          <w:color w:val="444444"/>
+          <w:sz w:val="24"/>
+          <w:szCs w:val="24"/>
+          <w:lang w:val="es-ES"/>
+        </w:rPr>
+        <w:t xml:space="preserve"> </w:t>
+      </w:r>
+      <w:hyperlink w:anchor="operator_and" r:id="R2cca53073c9345be">
+        <w:r>
+          <w:rPr>
+            <w:rStyle w:val="Hyperlink"/>
+            <w:rFonts w:ascii="Calibri" w:hAnsi="Calibri" w:eastAsia="Calibri" w:cs="Calibri"/>
+            <w:b w:val="0"/>
+            <w:bCs w:val="0"/>
+            <w:i w:val="0"/>
+            <w:iCs w:val="0"/>
+            <w:strike w:val="0"/>
+            <w:dstrike w:val="0"/>
+            <w:noProof w:val="0"/>
+            <w:color w:val="235A81"/>
+            <w:sz w:val="24"/>
+            <w:szCs w:val="24"/>
+            <w:u w:val="none"/>
+            <w:lang w:val="es-ES"/>
+          </w:rPr>
+          <w:t>AND</w:t>
+        </w:r>
+      </w:hyperlink>
+      <w:r>
+        <w:rPr>
+          <w:rFonts w:ascii="Calibri" w:hAnsi="Calibri" w:eastAsia="Calibri" w:cs="Calibri"/>
+          <w:b w:val="0"/>
+          <w:bCs w:val="0"/>
+          <w:i w:val="0"/>
+          <w:iCs w:val="0"/>
+          <w:noProof w:val="0"/>
+          <w:color w:val="444444"/>
+          <w:sz w:val="24"/>
+          <w:szCs w:val="24"/>
+          <w:lang w:val="es-ES"/>
+        </w:rPr>
+        <w:t xml:space="preserve"> </w:t>
+      </w:r>
+      <w:proofErr w:type="spellStart"/>
+      <w:r>
+        <w:rPr>
+          <w:rFonts w:ascii="Calibri" w:hAnsi="Calibri" w:eastAsia="Calibri" w:cs="Calibri"/>
+          <w:b w:val="0"/>
+          <w:bCs w:val="0"/>
+          <w:i w:val="0"/>
+          <w:iCs w:val="0"/>
+          <w:noProof w:val="0"/>
+          <w:color w:val="444444"/>
+          <w:sz w:val="24"/>
+          <w:szCs w:val="24"/>
+          <w:lang w:val="es-ES"/>
+        </w:rPr>
+        <w:t>y</w:t>
+      </w:r>
+      <w:r>
+        <w:rPr>
+          <w:rFonts w:ascii="Calibri" w:hAnsi="Calibri" w:eastAsia="Calibri" w:cs="Calibri"/>
+          <w:b w:val="0"/>
+          <w:bCs w:val="0"/>
+          <w:i w:val="0"/>
+          <w:iCs w:val="0"/>
+          <w:noProof w:val="0"/>
+          <w:color w:val="0055AA"/>
+          <w:sz w:val="24"/>
+          <w:szCs w:val="24"/>
+          <w:lang w:val="es-ES"/>
+        </w:rPr>
+        <w:t>.legend</w:t>
+      </w:r>
+      <w:proofErr w:type="spellEnd"/>
+      <w:r>
+        <w:rPr>
+          <w:rFonts w:ascii="Calibri" w:hAnsi="Calibri" w:eastAsia="Calibri" w:cs="Calibri"/>
+          <w:b w:val="0"/>
+          <w:bCs w:val="0"/>
+          <w:i w:val="0"/>
+          <w:iCs w:val="0"/>
+          <w:noProof w:val="0"/>
+          <w:color w:val="444444"/>
+          <w:sz w:val="24"/>
+          <w:szCs w:val="24"/>
+          <w:lang w:val="es-ES"/>
+        </w:rPr>
+        <w:t xml:space="preserve"> </w:t>
+      </w:r>
+      <w:r>
+        <w:rPr>
+          <w:rFonts w:ascii="Calibri" w:hAnsi="Calibri" w:eastAsia="Calibri" w:cs="Calibri"/>
+          <w:b w:val="0"/>
+          <w:bCs w:val="0"/>
+          <w:i w:val="0"/>
+          <w:iCs w:val="0"/>
+          <w:noProof w:val="0"/>
+          <w:color w:val="FF00FF"/>
+          <w:sz w:val="24"/>
+          <w:szCs w:val="24"/>
+          <w:lang w:val="es-ES"/>
+        </w:rPr>
+        <w:t>=</w:t>
+      </w:r>
+      <w:r>
+        <w:rPr>
+          <w:rFonts w:ascii="Calibri" w:hAnsi="Calibri" w:eastAsia="Calibri" w:cs="Calibri"/>
+          <w:b w:val="0"/>
+          <w:bCs w:val="0"/>
+          <w:i w:val="0"/>
+          <w:iCs w:val="0"/>
+          <w:noProof w:val="0"/>
+          <w:color w:val="444444"/>
+          <w:sz w:val="24"/>
+          <w:szCs w:val="24"/>
+          <w:lang w:val="es-ES"/>
+        </w:rPr>
+        <w:t xml:space="preserve"> </w:t>
+      </w:r>
+      <w:r>
+        <w:rPr>
+          <w:rFonts w:ascii="Calibri" w:hAnsi="Calibri" w:eastAsia="Calibri" w:cs="Calibri"/>
+          <w:b w:val="0"/>
+          <w:bCs w:val="0"/>
+          <w:i w:val="0"/>
+          <w:iCs w:val="0"/>
+          <w:noProof w:val="0"/>
+          <w:color w:val="AA1111"/>
+          <w:sz w:val="24"/>
+          <w:szCs w:val="24"/>
+          <w:lang w:val="es-ES"/>
+        </w:rPr>
+        <w:t>"2020/2021"</w:t>
+      </w:r>
+      <w:r>
+        <w:rPr>
+          <w:rFonts w:ascii="Calibri" w:hAnsi="Calibri" w:eastAsia="Calibri" w:cs="Calibri"/>
+          <w:b w:val="0"/>
+          <w:bCs w:val="0"/>
+          <w:i w:val="0"/>
+          <w:iCs w:val="0"/>
+          <w:noProof w:val="0"/>
+          <w:color w:val="444444"/>
+          <w:sz w:val="24"/>
+          <w:szCs w:val="24"/>
+          <w:lang w:val="es-ES"/>
+        </w:rPr>
+        <w:t xml:space="preserve"> </w:t>
+      </w:r>
+      <w:r>
+        <w:rPr>
+          <w:rFonts w:ascii="Calibri" w:hAnsi="Calibri" w:eastAsia="Calibri" w:cs="Calibri"/>
+          <w:b w:val="0"/>
+          <w:bCs w:val="0"/>
+          <w:i w:val="0"/>
+          <w:iCs w:val="0"/>
+          <w:noProof w:val="0"/>
+          <w:color w:val="770088"/>
+          <w:sz w:val="24"/>
+          <w:szCs w:val="24"/>
+          <w:lang w:val="es-ES"/>
+        </w:rPr>
+        <w:t>GROUP</w:t>
+      </w:r>
+      <w:r>
+        <w:rPr>
+          <w:rFonts w:ascii="Calibri" w:hAnsi="Calibri" w:eastAsia="Calibri" w:cs="Calibri"/>
+          <w:b w:val="0"/>
+          <w:bCs w:val="0"/>
+          <w:i w:val="0"/>
+          <w:iCs w:val="0"/>
+          <w:noProof w:val="0"/>
+          <w:color w:val="444444"/>
+          <w:sz w:val="24"/>
+          <w:szCs w:val="24"/>
+          <w:lang w:val="es-ES"/>
+        </w:rPr>
+        <w:t xml:space="preserve"> </w:t>
+      </w:r>
+      <w:r>
+        <w:rPr>
+          <w:rFonts w:ascii="Calibri" w:hAnsi="Calibri" w:eastAsia="Calibri" w:cs="Calibri"/>
+          <w:b w:val="0"/>
+          <w:bCs w:val="0"/>
+          <w:i w:val="0"/>
+          <w:iCs w:val="0"/>
+          <w:noProof w:val="0"/>
+          <w:color w:val="770088"/>
+          <w:sz w:val="24"/>
+          <w:szCs w:val="24"/>
+          <w:lang w:val="es-ES"/>
+        </w:rPr>
+        <w:t>BY</w:t>
+      </w:r>
+      <w:r>
+        <w:rPr>
+          <w:rFonts w:ascii="Calibri" w:hAnsi="Calibri" w:eastAsia="Calibri" w:cs="Calibri"/>
+          <w:b w:val="0"/>
+          <w:bCs w:val="0"/>
+          <w:i w:val="0"/>
+          <w:iCs w:val="0"/>
+          <w:noProof w:val="0"/>
+          <w:color w:val="444444"/>
+          <w:sz w:val="24"/>
+          <w:szCs w:val="24"/>
+          <w:lang w:val="es-ES"/>
+        </w:rPr>
+        <w:t xml:space="preserve"> municipio </w:t>
+      </w:r>
+      <w:r>
+        <w:rPr>
+          <w:rFonts w:ascii="Calibri" w:hAnsi="Calibri" w:eastAsia="Calibri" w:cs="Calibri"/>
+          <w:b w:val="0"/>
+          <w:bCs w:val="0"/>
+          <w:i w:val="0"/>
+          <w:iCs w:val="0"/>
+          <w:noProof w:val="0"/>
+          <w:color w:val="770088"/>
+          <w:sz w:val="24"/>
+          <w:szCs w:val="24"/>
+          <w:lang w:val="es-ES"/>
+        </w:rPr>
+        <w:t>HAVING</w:t>
+      </w:r>
+      <w:r>
+        <w:rPr>
+          <w:rFonts w:ascii="Calibri" w:hAnsi="Calibri" w:eastAsia="Calibri" w:cs="Calibri"/>
+          <w:b w:val="0"/>
+          <w:bCs w:val="0"/>
+          <w:i w:val="0"/>
+          <w:iCs w:val="0"/>
+          <w:noProof w:val="0"/>
+          <w:color w:val="444444"/>
+          <w:sz w:val="24"/>
+          <w:szCs w:val="24"/>
+          <w:lang w:val="es-ES"/>
+        </w:rPr>
+        <w:t xml:space="preserve"> </w:t>
+      </w:r>
+      <w:hyperlink w:anchor="function_count" r:id="R67946a7c27d1498c">
+        <w:r>
+          <w:rPr>
+            <w:rStyle w:val="Hyperlink"/>
+            <w:rFonts w:ascii="Calibri" w:hAnsi="Calibri" w:eastAsia="Calibri" w:cs="Calibri"/>
+            <w:b w:val="0"/>
+            <w:bCs w:val="0"/>
+            <w:i w:val="0"/>
+            <w:iCs w:val="0"/>
+            <w:strike w:val="0"/>
+            <w:dstrike w:val="0"/>
+            <w:noProof w:val="0"/>
+            <w:color w:val="235A81"/>
+            <w:sz w:val="24"/>
+            <w:szCs w:val="24"/>
+            <w:u w:val="none"/>
+            <w:lang w:val="es-ES"/>
+          </w:rPr>
+          <w:t>count</w:t>
+        </w:r>
+      </w:hyperlink>
+      <w:r>
+        <w:rPr>
+          <w:rFonts w:ascii="Calibri" w:hAnsi="Calibri" w:eastAsia="Calibri" w:cs="Calibri"/>
+          <w:b w:val="0"/>
+          <w:bCs w:val="0"/>
+          <w:i w:val="0"/>
+          <w:iCs w:val="0"/>
+          <w:noProof w:val="0"/>
+          <w:color w:val="999977"/>
+          <w:sz w:val="24"/>
+          <w:szCs w:val="24"/>
+          <w:lang w:val="es-ES"/>
+        </w:rPr>
+        <w:t>(</w:t>
+      </w:r>
+      <w:r>
+        <w:rPr>
+          <w:rFonts w:ascii="Calibri" w:hAnsi="Calibri" w:eastAsia="Calibri" w:cs="Calibri"/>
+          <w:b w:val="0"/>
+          <w:bCs w:val="0"/>
+          <w:i w:val="0"/>
+          <w:iCs w:val="0"/>
+          <w:noProof w:val="0"/>
+          <w:color w:val="FF00FF"/>
+          <w:sz w:val="24"/>
+          <w:szCs w:val="24"/>
+          <w:lang w:val="es-ES"/>
+        </w:rPr>
+        <w:t>*</w:t>
+      </w:r>
+      <w:r>
+        <w:rPr>
+          <w:rFonts w:ascii="Calibri" w:hAnsi="Calibri" w:eastAsia="Calibri" w:cs="Calibri"/>
+          <w:b w:val="0"/>
+          <w:bCs w:val="0"/>
+          <w:i w:val="0"/>
+          <w:iCs w:val="0"/>
+          <w:noProof w:val="0"/>
+          <w:color w:val="999977"/>
+          <w:sz w:val="24"/>
+          <w:szCs w:val="24"/>
+          <w:lang w:val="es-ES"/>
+        </w:rPr>
+        <w:t>)</w:t>
+      </w:r>
+      <w:r>
+        <w:rPr>
+          <w:rFonts w:ascii="Calibri" w:hAnsi="Calibri" w:eastAsia="Calibri" w:cs="Calibri"/>
+          <w:b w:val="0"/>
+          <w:bCs w:val="0"/>
+          <w:i w:val="0"/>
+          <w:iCs w:val="0"/>
+          <w:noProof w:val="0"/>
+          <w:color w:val="444444"/>
+          <w:sz w:val="24"/>
+          <w:szCs w:val="24"/>
+          <w:lang w:val="es-ES"/>
+        </w:rPr>
+        <w:t xml:space="preserve"> </w:t>
+      </w:r>
+      <w:r>
+        <w:rPr>
+          <w:rFonts w:ascii="Calibri" w:hAnsi="Calibri" w:eastAsia="Calibri" w:cs="Calibri"/>
+          <w:b w:val="0"/>
+          <w:bCs w:val="0"/>
+          <w:i w:val="0"/>
+          <w:iCs w:val="0"/>
+          <w:noProof w:val="0"/>
+          <w:color w:val="FF00FF"/>
+          <w:sz w:val="24"/>
+          <w:szCs w:val="24"/>
+          <w:lang w:val="es-ES"/>
+        </w:rPr>
+        <w:t>&gt;</w:t>
+      </w:r>
+      <w:r>
+        <w:rPr>
+          <w:rFonts w:ascii="Calibri" w:hAnsi="Calibri" w:eastAsia="Calibri" w:cs="Calibri"/>
+          <w:b w:val="0"/>
+          <w:bCs w:val="0"/>
+          <w:i w:val="0"/>
+          <w:iCs w:val="0"/>
+          <w:noProof w:val="0"/>
+          <w:color w:val="116644"/>
+          <w:sz w:val="24"/>
+          <w:szCs w:val="24"/>
+          <w:lang w:val="es-ES"/>
+        </w:rPr>
+        <w:t>1</w:t>
+      </w:r>
+      <w:r>
+        <w:rPr>
+          <w:rFonts w:ascii="Calibri" w:hAnsi="Calibri" w:eastAsia="Calibri" w:cs="Calibri"/>
+          <w:b w:val="0"/>
+          <w:bCs w:val="0"/>
+          <w:i w:val="0"/>
+          <w:iCs w:val="0"/>
+          <w:noProof w:val="0"/>
+          <w:color w:val="444444"/>
+          <w:sz w:val="24"/>
+          <w:szCs w:val="24"/>
+          <w:lang w:val="es-ES"/>
+        </w:rPr>
+        <w:t xml:space="preserve"> </w:t>
+      </w:r>
+      <w:r>
+        <w:rPr>
+          <w:rFonts w:ascii="Calibri" w:hAnsi="Calibri" w:eastAsia="Calibri" w:cs="Calibri"/>
+          <w:b w:val="0"/>
+          <w:bCs w:val="0"/>
+          <w:i w:val="0"/>
+          <w:iCs w:val="0"/>
+          <w:noProof w:val="0"/>
+          <w:color w:val="770088"/>
+          <w:sz w:val="24"/>
+          <w:szCs w:val="24"/>
+          <w:lang w:val="es-ES"/>
+        </w:rPr>
+        <w:t>ORDER</w:t>
+      </w:r>
+      <w:r>
+        <w:rPr>
+          <w:rFonts w:ascii="Calibri" w:hAnsi="Calibri" w:eastAsia="Calibri" w:cs="Calibri"/>
+          <w:b w:val="0"/>
+          <w:bCs w:val="0"/>
+          <w:i w:val="0"/>
+          <w:iCs w:val="0"/>
+          <w:noProof w:val="0"/>
+          <w:color w:val="444444"/>
+          <w:sz w:val="24"/>
+          <w:szCs w:val="24"/>
+          <w:lang w:val="es-ES"/>
+        </w:rPr>
+        <w:t xml:space="preserve"> </w:t>
+      </w:r>
+      <w:r>
+        <w:rPr>
+          <w:rFonts w:ascii="Calibri" w:hAnsi="Calibri" w:eastAsia="Calibri" w:cs="Calibri"/>
+          <w:b w:val="0"/>
+          <w:bCs w:val="0"/>
+          <w:i w:val="0"/>
+          <w:iCs w:val="0"/>
+          <w:noProof w:val="0"/>
+          <w:color w:val="770088"/>
+          <w:sz w:val="24"/>
+          <w:szCs w:val="24"/>
+          <w:lang w:val="es-ES"/>
+        </w:rPr>
+        <w:t>BY</w:t>
+      </w:r>
+      <w:r>
+        <w:rPr>
+          <w:rFonts w:ascii="Calibri" w:hAnsi="Calibri" w:eastAsia="Calibri" w:cs="Calibri"/>
+          <w:b w:val="0"/>
+          <w:bCs w:val="0"/>
+          <w:i w:val="0"/>
+          <w:iCs w:val="0"/>
+          <w:noProof w:val="0"/>
+          <w:color w:val="444444"/>
+          <w:sz w:val="24"/>
+          <w:szCs w:val="24"/>
+          <w:lang w:val="es-ES"/>
+        </w:rPr>
+        <w:t xml:space="preserve"> </w:t>
+      </w:r>
+      <w:r>
+        <w:rPr>
+          <w:rFonts w:ascii="Calibri" w:hAnsi="Calibri" w:eastAsia="Calibri" w:cs="Calibri"/>
+          <w:b w:val="0"/>
+          <w:bCs w:val="0"/>
+          <w:i w:val="0"/>
+          <w:iCs w:val="0"/>
+          <w:noProof w:val="0"/>
+          <w:color w:val="116644"/>
+          <w:sz w:val="24"/>
+          <w:szCs w:val="24"/>
+          <w:lang w:val="es-ES"/>
+        </w:rPr>
+        <w:t>2</w:t>
+      </w:r>
+      <w:r>
+        <w:rPr>
+          <w:rFonts w:ascii="Calibri" w:hAnsi="Calibri" w:eastAsia="Calibri" w:cs="Calibri"/>
+          <w:b w:val="0"/>
+          <w:bCs w:val="0"/>
+          <w:i w:val="0"/>
+          <w:iCs w:val="0"/>
+          <w:noProof w:val="0"/>
+          <w:color w:val="444444"/>
+          <w:sz w:val="24"/>
+          <w:szCs w:val="24"/>
+          <w:lang w:val="es-ES"/>
+        </w:rPr>
+        <w:t xml:space="preserve"> </w:t>
+      </w:r>
+      <w:r>
+        <w:rPr>
+          <w:rFonts w:ascii="Calibri" w:hAnsi="Calibri" w:eastAsia="Calibri" w:cs="Calibri"/>
+          <w:b w:val="0"/>
+          <w:bCs w:val="0"/>
+          <w:i w:val="0"/>
+          <w:iCs w:val="0"/>
+          <w:noProof w:val="0"/>
+          <w:color w:val="770088"/>
+          <w:sz w:val="24"/>
+          <w:szCs w:val="24"/>
+          <w:lang w:val="es-ES"/>
+        </w:rPr>
+        <w:t>desc</w:t>
+      </w:r>
+      <w:r>
+        <w:rPr>
+          <w:rFonts w:ascii="Calibri" w:hAnsi="Calibri" w:eastAsia="Calibri" w:cs="Calibri"/>
+          <w:b w:val="0"/>
+          <w:bCs w:val="0"/>
+          <w:i w:val="0"/>
+          <w:iCs w:val="0"/>
+          <w:noProof w:val="0"/>
+          <w:color w:val="444444"/>
+          <w:sz w:val="24"/>
+          <w:szCs w:val="24"/>
+          <w:lang w:val="es-ES"/>
+        </w:rPr>
+        <w:t>,</w:t>
+      </w:r>
+      <w:r>
+        <w:rPr>
+          <w:rFonts w:ascii="Calibri" w:hAnsi="Calibri" w:eastAsia="Calibri" w:cs="Calibri"/>
+          <w:b w:val="0"/>
+          <w:bCs w:val="0"/>
+          <w:i w:val="0"/>
+          <w:iCs w:val="0"/>
+          <w:noProof w:val="0"/>
+          <w:color w:val="116644"/>
+          <w:sz w:val="15"/>
+          <w:szCs w:val="15"/>
+          <w:lang w:val="es-ES"/>
+        </w:rPr>
+        <w:t>1</w:t>
+      </w:r>
+    </w:p>
+    <w:p>
+      <w:pPr>
+        <w:pStyle w:val="Normal"/>
+        <w:rPr>
+          <w:rFonts w:ascii="Calibri" w:hAnsi="Calibri" w:eastAsia="Calibri" w:cs="Calibri"/>
+          <w:b w:val="0"/>
+          <w:bCs w:val="0"/>
+          <w:i w:val="0"/>
+          <w:iCs w:val="0"/>
+          <w:noProof w:val="0"/>
+          <w:color w:val="000000" w:themeColor="text1" w:themeTint="FF" w:themeShade="FF"/>
+          <w:sz w:val="24"/>
+          <w:szCs w:val="24"/>
+          <w:lang w:val="es-ES"/>
+        </w:rPr>
+      </w:pPr>
+      <w:r>
+        <w:rPr>
+          <w:rFonts w:ascii="Calibri" w:hAnsi="Calibri" w:eastAsia="Calibri" w:cs="Calibri"/>
+          <w:b w:val="0"/>
+          <w:bCs w:val="0"/>
+          <w:i w:val="0"/>
+          <w:iCs w:val="0"/>
+          <w:noProof w:val="0"/>
+          <w:color w:val="116644"/>
+          <w:sz w:val="28"/>
+          <w:szCs w:val="28"/>
+          <w:lang w:val="es-ES"/>
+        </w:rPr>
+        <w:t>E</w:t>
+      </w:r>
+      <w:r>
+        <w:rPr>
+          <w:rFonts w:ascii="Calibri" w:hAnsi="Calibri" w:eastAsia="Calibri" w:cs="Calibri"/>
+          <w:b w:val="1"/>
+          <w:bCs w:val="1"/>
+          <w:i w:val="0"/>
+          <w:iCs w:val="0"/>
+          <w:noProof w:val="0"/>
+          <w:color w:val="000000" w:themeColor="text1" w:themeTint="FF" w:themeShade="FF"/>
+          <w:sz w:val="24"/>
+          <w:szCs w:val="24"/>
+          <w:lang w:val="es-ES"/>
+        </w:rPr>
         <w:t>jercicio 3. ¿Las comunidades autónomas con una única provincia?</w:t>
       </w:r>
+    </w:p>
+    <w:p>
+      <w:pPr>
+        <w:pStyle w:val="Normal"/>
+        <w:rPr>
+          <w:rFonts w:ascii="Calibri" w:hAnsi="Calibri" w:eastAsia="Calibri" w:cs="Calibri"/>
+          <w:b w:val="1"/>
+          <w:bCs w:val="1"/>
+          <w:i w:val="0"/>
+          <w:iCs w:val="0"/>
+          <w:noProof w:val="0"/>
+          <w:color w:val="000000" w:themeColor="text1" w:themeTint="FF" w:themeShade="FF"/>
+          <w:sz w:val="24"/>
+          <w:szCs w:val="24"/>
+          <w:lang w:val="es-ES"/>
+        </w:rPr>
+      </w:pPr>
     </w:p>
     <w:p>
       <w:pPr>
@@ -699,6 +3390,16 @@
     <w:semiHidden/>
     <w:unhideWhenUsed/>
   </w:style>
+  <w:style xmlns:w14="http://schemas.microsoft.com/office/word/2010/wordml" xmlns:mc="http://schemas.openxmlformats.org/markup-compatibility/2006" xmlns:w="http://schemas.openxmlformats.org/wordprocessingml/2006/main" w:type="character" w:styleId="Hyperlink" mc:Ignorable="w14">
+    <w:name xmlns:w="http://schemas.openxmlformats.org/wordprocessingml/2006/main" w:val="Hyperlink"/>
+    <w:basedOn xmlns:w="http://schemas.openxmlformats.org/wordprocessingml/2006/main" w:val="DefaultParagraphFont"/>
+    <w:uiPriority xmlns:w="http://schemas.openxmlformats.org/wordprocessingml/2006/main" w:val="99"/>
+    <w:unhideWhenUsed xmlns:w="http://schemas.openxmlformats.org/wordprocessingml/2006/main"/>
+    <w:rPr xmlns:w="http://schemas.openxmlformats.org/wordprocessingml/2006/main">
+      <w:color w:val="0563C1" w:themeColor="hyperlink"/>
+      <w:u w:val="single"/>
+    </w:rPr>
+  </w:style>
 </w:styles>
 </file>
 

</xml_diff>